<commit_message>
Updated presentation with sections on Domain, Catalog and ViewModel classes
Updated presentation with sections on Domain, Catalog and ViewModel
classes
</commit_message>
<xml_diff>
--- a/MVVMStarterDocumentation/MVVMStarterLibrary Application Programmers Guide.docx
+++ b/MVVMStarterDocumentation/MVVMStarterLibrary Application Programmers Guide.docx
@@ -137,7 +137,7 @@
           <w:lang w:val="en-US"/>
         </w:rPr>
       </w:pPr>
-      <w:bookmarkStart w:id="0" w:name="_Toc500057731"/>
+      <w:bookmarkStart w:id="0" w:name="_Toc500176792"/>
       <w:r>
         <w:rPr>
           <w:lang w:val="en-US"/>
@@ -658,6 +658,13 @@
     </w:p>
     <w:sdt>
       <w:sdtPr>
+        <w:rPr>
+          <w:rFonts w:asciiTheme="minorHAnsi" w:eastAsiaTheme="minorHAnsi" w:hAnsiTheme="minorHAnsi" w:cstheme="minorBidi"/>
+          <w:color w:val="auto"/>
+          <w:sz w:val="22"/>
+          <w:szCs w:val="22"/>
+          <w:lang w:eastAsia="en-US"/>
+        </w:rPr>
         <w:id w:val="-1258981426"/>
         <w:docPartObj>
           <w:docPartGallery w:val="Table of Contents"/>
@@ -666,13 +673,8 @@
       </w:sdtPr>
       <w:sdtEndPr>
         <w:rPr>
-          <w:rFonts w:asciiTheme="minorHAnsi" w:eastAsiaTheme="minorHAnsi" w:hAnsiTheme="minorHAnsi" w:cstheme="minorBidi"/>
           <w:b/>
           <w:bCs/>
-          <w:color w:val="auto"/>
-          <w:sz w:val="22"/>
-          <w:szCs w:val="22"/>
-          <w:lang w:eastAsia="en-US"/>
         </w:rPr>
       </w:sdtEndPr>
       <w:sdtContent>
@@ -704,7 +706,9 @@
               <w:tab w:val="right" w:leader="dot" w:pos="9628"/>
             </w:tabs>
             <w:rPr>
+              <w:rFonts w:eastAsiaTheme="minorEastAsia"/>
               <w:noProof/>
+              <w:lang w:eastAsia="da-DK"/>
             </w:rPr>
           </w:pPr>
           <w:r>
@@ -716,7 +720,7 @@
           <w:r>
             <w:fldChar w:fldCharType="separate"/>
           </w:r>
-          <w:hyperlink w:anchor="_Toc500057731" w:history="1">
+          <w:hyperlink w:anchor="_Toc500176792" w:history="1">
             <w:r>
               <w:rPr>
                 <w:rStyle w:val="Hyperlink"/>
@@ -744,7 +748,7 @@
                 <w:noProof/>
                 <w:webHidden/>
               </w:rPr>
-              <w:instrText xml:space="preserve"> PAGEREF _Toc500057731 \h </w:instrText>
+              <w:instrText xml:space="preserve"> PAGEREF _Toc500176792 \h </w:instrText>
             </w:r>
             <w:r>
               <w:rPr>
@@ -782,10 +786,12 @@
               <w:tab w:val="right" w:leader="dot" w:pos="9628"/>
             </w:tabs>
             <w:rPr>
+              <w:rFonts w:eastAsiaTheme="minorEastAsia"/>
               <w:noProof/>
+              <w:lang w:eastAsia="da-DK"/>
             </w:rPr>
           </w:pPr>
-          <w:hyperlink w:anchor="_Toc500057732" w:history="1">
+          <w:hyperlink w:anchor="_Toc500176793" w:history="1">
             <w:r>
               <w:rPr>
                 <w:rStyle w:val="Hyperlink"/>
@@ -813,7 +819,7 @@
                 <w:noProof/>
                 <w:webHidden/>
               </w:rPr>
-              <w:instrText xml:space="preserve"> PAGEREF _Toc500057732 \h </w:instrText>
+              <w:instrText xml:space="preserve"> PAGEREF _Toc500176793 \h </w:instrText>
             </w:r>
             <w:r>
               <w:rPr>
@@ -851,10 +857,12 @@
               <w:tab w:val="right" w:leader="dot" w:pos="9628"/>
             </w:tabs>
             <w:rPr>
+              <w:rFonts w:eastAsiaTheme="minorEastAsia"/>
               <w:noProof/>
+              <w:lang w:eastAsia="da-DK"/>
             </w:rPr>
           </w:pPr>
-          <w:hyperlink w:anchor="_Toc500057733" w:history="1">
+          <w:hyperlink w:anchor="_Toc500176794" w:history="1">
             <w:r>
               <w:rPr>
                 <w:rStyle w:val="Hyperlink"/>
@@ -882,7 +890,7 @@
                 <w:noProof/>
                 <w:webHidden/>
               </w:rPr>
-              <w:instrText xml:space="preserve"> PAGEREF _Toc500057733 \h </w:instrText>
+              <w:instrText xml:space="preserve"> PAGEREF _Toc500176794 \h </w:instrText>
             </w:r>
             <w:r>
               <w:rPr>
@@ -920,10 +928,12 @@
               <w:tab w:val="right" w:leader="dot" w:pos="9628"/>
             </w:tabs>
             <w:rPr>
+              <w:rFonts w:eastAsiaTheme="minorEastAsia"/>
               <w:noProof/>
+              <w:lang w:eastAsia="da-DK"/>
             </w:rPr>
           </w:pPr>
-          <w:hyperlink w:anchor="_Toc500057734" w:history="1">
+          <w:hyperlink w:anchor="_Toc500176795" w:history="1">
             <w:r>
               <w:rPr>
                 <w:rStyle w:val="Hyperlink"/>
@@ -951,7 +961,7 @@
                 <w:noProof/>
                 <w:webHidden/>
               </w:rPr>
-              <w:instrText xml:space="preserve"> PAGEREF _Toc500057734 \h </w:instrText>
+              <w:instrText xml:space="preserve"> PAGEREF _Toc500176795 \h </w:instrText>
             </w:r>
             <w:r>
               <w:rPr>
@@ -989,17 +999,798 @@
               <w:tab w:val="right" w:leader="dot" w:pos="9628"/>
             </w:tabs>
             <w:rPr>
+              <w:rFonts w:eastAsiaTheme="minorEastAsia"/>
+              <w:noProof/>
+              <w:lang w:eastAsia="da-DK"/>
+            </w:rPr>
+          </w:pPr>
+          <w:hyperlink w:anchor="_Toc500176796" w:history="1">
+            <w:r>
+              <w:rPr>
+                <w:rStyle w:val="Hyperlink"/>
+                <w:noProof/>
+                <w:lang w:val="en-US"/>
+              </w:rPr>
+              <w:t>Overall structure</w:t>
+            </w:r>
+            <w:r>
+              <w:rPr>
+                <w:noProof/>
+                <w:webHidden/>
+              </w:rPr>
+              <w:tab/>
+            </w:r>
+            <w:r>
+              <w:rPr>
+                <w:noProof/>
+                <w:webHidden/>
+              </w:rPr>
+              <w:fldChar w:fldCharType="begin"/>
+            </w:r>
+            <w:r>
+              <w:rPr>
+                <w:noProof/>
+                <w:webHidden/>
+              </w:rPr>
+              <w:instrText xml:space="preserve"> PAGEREF _Toc500176796 \h </w:instrText>
+            </w:r>
+            <w:r>
+              <w:rPr>
+                <w:noProof/>
+                <w:webHidden/>
+              </w:rPr>
+            </w:r>
+            <w:r>
+              <w:rPr>
+                <w:noProof/>
+                <w:webHidden/>
+              </w:rPr>
+              <w:fldChar w:fldCharType="separate"/>
+            </w:r>
+            <w:r>
+              <w:rPr>
+                <w:noProof/>
+                <w:webHidden/>
+              </w:rPr>
+              <w:t>5</w:t>
+            </w:r>
+            <w:r>
+              <w:rPr>
+                <w:noProof/>
+                <w:webHidden/>
+              </w:rPr>
+              <w:fldChar w:fldCharType="end"/>
+            </w:r>
+          </w:hyperlink>
+        </w:p>
+        <w:p>
+          <w:pPr>
+            <w:pStyle w:val="Indholdsfortegnelse1"/>
+            <w:tabs>
+              <w:tab w:val="right" w:leader="dot" w:pos="9628"/>
+            </w:tabs>
+            <w:rPr>
+              <w:rFonts w:eastAsiaTheme="minorEastAsia"/>
+              <w:noProof/>
+              <w:lang w:eastAsia="da-DK"/>
+            </w:rPr>
+          </w:pPr>
+          <w:hyperlink w:anchor="_Toc500176797" w:history="1">
+            <w:r>
+              <w:rPr>
+                <w:rStyle w:val="Hyperlink"/>
+                <w:noProof/>
+                <w:lang w:val="en-US"/>
+              </w:rPr>
+              <w:t>Main library packages</w:t>
+            </w:r>
+            <w:r>
+              <w:rPr>
+                <w:noProof/>
+                <w:webHidden/>
+              </w:rPr>
+              <w:tab/>
+            </w:r>
+            <w:r>
+              <w:rPr>
+                <w:noProof/>
+                <w:webHidden/>
+              </w:rPr>
+              <w:fldChar w:fldCharType="begin"/>
+            </w:r>
+            <w:r>
+              <w:rPr>
+                <w:noProof/>
+                <w:webHidden/>
+              </w:rPr>
+              <w:instrText xml:space="preserve"> PAGEREF _Toc500176797 \h </w:instrText>
+            </w:r>
+            <w:r>
+              <w:rPr>
+                <w:noProof/>
+                <w:webHidden/>
+              </w:rPr>
+            </w:r>
+            <w:r>
+              <w:rPr>
+                <w:noProof/>
+                <w:webHidden/>
+              </w:rPr>
+              <w:fldChar w:fldCharType="separate"/>
+            </w:r>
+            <w:r>
+              <w:rPr>
+                <w:noProof/>
+                <w:webHidden/>
+              </w:rPr>
+              <w:t>8</w:t>
+            </w:r>
+            <w:r>
+              <w:rPr>
+                <w:noProof/>
+                <w:webHidden/>
+              </w:rPr>
+              <w:fldChar w:fldCharType="end"/>
+            </w:r>
+          </w:hyperlink>
+        </w:p>
+        <w:p>
+          <w:pPr>
+            <w:pStyle w:val="Indholdsfortegnelse2"/>
+            <w:tabs>
+              <w:tab w:val="right" w:leader="dot" w:pos="9628"/>
+            </w:tabs>
+            <w:rPr>
+              <w:rFonts w:eastAsiaTheme="minorEastAsia"/>
+              <w:noProof/>
+              <w:lang w:eastAsia="da-DK"/>
+            </w:rPr>
+          </w:pPr>
+          <w:hyperlink w:anchor="_Toc500176798" w:history="1">
+            <w:r>
+              <w:rPr>
+                <w:rStyle w:val="Hyperlink"/>
+                <w:noProof/>
+                <w:lang w:val="en-US"/>
+              </w:rPr>
+              <w:t>InMemoryData</w:t>
+            </w:r>
+            <w:r>
+              <w:rPr>
+                <w:noProof/>
+                <w:webHidden/>
+              </w:rPr>
+              <w:tab/>
+            </w:r>
+            <w:r>
+              <w:rPr>
+                <w:noProof/>
+                <w:webHidden/>
+              </w:rPr>
+              <w:fldChar w:fldCharType="begin"/>
+            </w:r>
+            <w:r>
+              <w:rPr>
+                <w:noProof/>
+                <w:webHidden/>
+              </w:rPr>
+              <w:instrText xml:space="preserve"> PAGEREF _Toc500176798 \h </w:instrText>
+            </w:r>
+            <w:r>
+              <w:rPr>
+                <w:noProof/>
+                <w:webHidden/>
+              </w:rPr>
+            </w:r>
+            <w:r>
+              <w:rPr>
+                <w:noProof/>
+                <w:webHidden/>
+              </w:rPr>
+              <w:fldChar w:fldCharType="separate"/>
+            </w:r>
+            <w:r>
+              <w:rPr>
+                <w:noProof/>
+                <w:webHidden/>
+              </w:rPr>
+              <w:t>9</w:t>
+            </w:r>
+            <w:r>
+              <w:rPr>
+                <w:noProof/>
+                <w:webHidden/>
+              </w:rPr>
+              <w:fldChar w:fldCharType="end"/>
+            </w:r>
+          </w:hyperlink>
+        </w:p>
+        <w:p>
+          <w:pPr>
+            <w:pStyle w:val="Indholdsfortegnelse2"/>
+            <w:tabs>
+              <w:tab w:val="right" w:leader="dot" w:pos="9628"/>
+            </w:tabs>
+            <w:rPr>
+              <w:rFonts w:eastAsiaTheme="minorEastAsia"/>
+              <w:noProof/>
+              <w:lang w:eastAsia="da-DK"/>
+            </w:rPr>
+          </w:pPr>
+          <w:hyperlink w:anchor="_Toc500176799" w:history="1">
+            <w:r>
+              <w:rPr>
+                <w:rStyle w:val="Hyperlink"/>
+                <w:noProof/>
+                <w:lang w:val="en-US"/>
+              </w:rPr>
+              <w:t>TransformedData</w:t>
+            </w:r>
+            <w:r>
+              <w:rPr>
+                <w:noProof/>
+                <w:webHidden/>
+              </w:rPr>
+              <w:tab/>
+            </w:r>
+            <w:r>
+              <w:rPr>
+                <w:noProof/>
+                <w:webHidden/>
+              </w:rPr>
+              <w:fldChar w:fldCharType="begin"/>
+            </w:r>
+            <w:r>
+              <w:rPr>
+                <w:noProof/>
+                <w:webHidden/>
+              </w:rPr>
+              <w:instrText xml:space="preserve"> PAGEREF _Toc500176799 \h </w:instrText>
+            </w:r>
+            <w:r>
+              <w:rPr>
+                <w:noProof/>
+                <w:webHidden/>
+              </w:rPr>
+            </w:r>
+            <w:r>
+              <w:rPr>
+                <w:noProof/>
+                <w:webHidden/>
+              </w:rPr>
+              <w:fldChar w:fldCharType="separate"/>
+            </w:r>
+            <w:r>
+              <w:rPr>
+                <w:noProof/>
+                <w:webHidden/>
+              </w:rPr>
+              <w:t>9</w:t>
+            </w:r>
+            <w:r>
+              <w:rPr>
+                <w:noProof/>
+                <w:webHidden/>
+              </w:rPr>
+              <w:fldChar w:fldCharType="end"/>
+            </w:r>
+          </w:hyperlink>
+        </w:p>
+        <w:p>
+          <w:pPr>
+            <w:pStyle w:val="Indholdsfortegnelse2"/>
+            <w:tabs>
+              <w:tab w:val="right" w:leader="dot" w:pos="9628"/>
+            </w:tabs>
+            <w:rPr>
+              <w:rFonts w:eastAsiaTheme="minorEastAsia"/>
+              <w:noProof/>
+              <w:lang w:eastAsia="da-DK"/>
+            </w:rPr>
+          </w:pPr>
+          <w:hyperlink w:anchor="_Toc500176800" w:history="1">
+            <w:r>
+              <w:rPr>
+                <w:rStyle w:val="Hyperlink"/>
+                <w:noProof/>
+                <w:lang w:val="en-US"/>
+              </w:rPr>
+              <w:t>Model</w:t>
+            </w:r>
+            <w:r>
+              <w:rPr>
+                <w:noProof/>
+                <w:webHidden/>
+              </w:rPr>
+              <w:tab/>
+            </w:r>
+            <w:r>
+              <w:rPr>
+                <w:noProof/>
+                <w:webHidden/>
+              </w:rPr>
+              <w:fldChar w:fldCharType="begin"/>
+            </w:r>
+            <w:r>
+              <w:rPr>
+                <w:noProof/>
+                <w:webHidden/>
+              </w:rPr>
+              <w:instrText xml:space="preserve"> PAGEREF _Toc500176800 \h </w:instrText>
+            </w:r>
+            <w:r>
+              <w:rPr>
+                <w:noProof/>
+                <w:webHidden/>
+              </w:rPr>
+            </w:r>
+            <w:r>
+              <w:rPr>
+                <w:noProof/>
+                <w:webHidden/>
+              </w:rPr>
+              <w:fldChar w:fldCharType="separate"/>
+            </w:r>
+            <w:r>
+              <w:rPr>
+                <w:noProof/>
+                <w:webHidden/>
+              </w:rPr>
+              <w:t>10</w:t>
+            </w:r>
+            <w:r>
+              <w:rPr>
+                <w:noProof/>
+                <w:webHidden/>
+              </w:rPr>
+              <w:fldChar w:fldCharType="end"/>
+            </w:r>
+          </w:hyperlink>
+        </w:p>
+        <w:p>
+          <w:pPr>
+            <w:pStyle w:val="Indholdsfortegnelse2"/>
+            <w:tabs>
+              <w:tab w:val="right" w:leader="dot" w:pos="9628"/>
+            </w:tabs>
+            <w:rPr>
+              <w:rFonts w:eastAsiaTheme="minorEastAsia"/>
+              <w:noProof/>
+              <w:lang w:eastAsia="da-DK"/>
+            </w:rPr>
+          </w:pPr>
+          <w:hyperlink w:anchor="_Toc500176801" w:history="1">
+            <w:r>
+              <w:rPr>
+                <w:rStyle w:val="Hyperlink"/>
+                <w:noProof/>
+                <w:lang w:val="en-US"/>
+              </w:rPr>
+              <w:t>PersistentData</w:t>
+            </w:r>
+            <w:r>
+              <w:rPr>
+                <w:noProof/>
+                <w:webHidden/>
+              </w:rPr>
+              <w:tab/>
+            </w:r>
+            <w:r>
+              <w:rPr>
+                <w:noProof/>
+                <w:webHidden/>
+              </w:rPr>
+              <w:fldChar w:fldCharType="begin"/>
+            </w:r>
+            <w:r>
+              <w:rPr>
+                <w:noProof/>
+                <w:webHidden/>
+              </w:rPr>
+              <w:instrText xml:space="preserve"> PAGEREF _Toc500176801 \h </w:instrText>
+            </w:r>
+            <w:r>
+              <w:rPr>
+                <w:noProof/>
+                <w:webHidden/>
+              </w:rPr>
+            </w:r>
+            <w:r>
+              <w:rPr>
+                <w:noProof/>
+                <w:webHidden/>
+              </w:rPr>
+              <w:fldChar w:fldCharType="separate"/>
+            </w:r>
+            <w:r>
+              <w:rPr>
+                <w:noProof/>
+                <w:webHidden/>
+              </w:rPr>
+              <w:t>11</w:t>
+            </w:r>
+            <w:r>
+              <w:rPr>
+                <w:noProof/>
+                <w:webHidden/>
+              </w:rPr>
+              <w:fldChar w:fldCharType="end"/>
+            </w:r>
+          </w:hyperlink>
+        </w:p>
+        <w:p>
+          <w:pPr>
+            <w:pStyle w:val="Indholdsfortegnelse2"/>
+            <w:tabs>
+              <w:tab w:val="right" w:leader="dot" w:pos="9628"/>
+            </w:tabs>
+            <w:rPr>
+              <w:rFonts w:eastAsiaTheme="minorEastAsia"/>
+              <w:noProof/>
+              <w:lang w:eastAsia="da-DK"/>
+            </w:rPr>
+          </w:pPr>
+          <w:hyperlink w:anchor="_Toc500176802" w:history="1">
+            <w:r>
+              <w:rPr>
+                <w:rStyle w:val="Hyperlink"/>
+                <w:noProof/>
+                <w:lang w:val="en-US"/>
+              </w:rPr>
+              <w:t>DataSources</w:t>
+            </w:r>
+            <w:r>
+              <w:rPr>
+                <w:noProof/>
+                <w:webHidden/>
+              </w:rPr>
+              <w:tab/>
+            </w:r>
+            <w:r>
+              <w:rPr>
+                <w:noProof/>
+                <w:webHidden/>
+              </w:rPr>
+              <w:fldChar w:fldCharType="begin"/>
+            </w:r>
+            <w:r>
+              <w:rPr>
+                <w:noProof/>
+                <w:webHidden/>
+              </w:rPr>
+              <w:instrText xml:space="preserve"> PAGEREF _Toc500176802 \h </w:instrText>
+            </w:r>
+            <w:r>
+              <w:rPr>
+                <w:noProof/>
+                <w:webHidden/>
+              </w:rPr>
+            </w:r>
+            <w:r>
+              <w:rPr>
+                <w:noProof/>
+                <w:webHidden/>
+              </w:rPr>
+              <w:fldChar w:fldCharType="separate"/>
+            </w:r>
+            <w:r>
+              <w:rPr>
+                <w:noProof/>
+                <w:webHidden/>
+              </w:rPr>
+              <w:t>11</w:t>
+            </w:r>
+            <w:r>
+              <w:rPr>
+                <w:noProof/>
+                <w:webHidden/>
+              </w:rPr>
+              <w:fldChar w:fldCharType="end"/>
+            </w:r>
+          </w:hyperlink>
+        </w:p>
+        <w:p>
+          <w:pPr>
+            <w:pStyle w:val="Indholdsfortegnelse2"/>
+            <w:tabs>
+              <w:tab w:val="right" w:leader="dot" w:pos="9628"/>
+            </w:tabs>
+            <w:rPr>
+              <w:rFonts w:eastAsiaTheme="minorEastAsia"/>
+              <w:noProof/>
+              <w:lang w:eastAsia="da-DK"/>
+            </w:rPr>
+          </w:pPr>
+          <w:hyperlink w:anchor="_Toc500176803" w:history="1">
+            <w:r>
+              <w:rPr>
+                <w:rStyle w:val="Hyperlink"/>
+                <w:noProof/>
+                <w:lang w:val="en-US"/>
+              </w:rPr>
+              <w:t>ViewModel</w:t>
+            </w:r>
+            <w:r>
+              <w:rPr>
+                <w:noProof/>
+                <w:webHidden/>
+              </w:rPr>
+              <w:tab/>
+            </w:r>
+            <w:r>
+              <w:rPr>
+                <w:noProof/>
+                <w:webHidden/>
+              </w:rPr>
+              <w:fldChar w:fldCharType="begin"/>
+            </w:r>
+            <w:r>
+              <w:rPr>
+                <w:noProof/>
+                <w:webHidden/>
+              </w:rPr>
+              <w:instrText xml:space="preserve"> PAGEREF _Toc500176803 \h </w:instrText>
+            </w:r>
+            <w:r>
+              <w:rPr>
+                <w:noProof/>
+                <w:webHidden/>
+              </w:rPr>
+            </w:r>
+            <w:r>
+              <w:rPr>
+                <w:noProof/>
+                <w:webHidden/>
+              </w:rPr>
+              <w:fldChar w:fldCharType="separate"/>
+            </w:r>
+            <w:r>
+              <w:rPr>
+                <w:noProof/>
+                <w:webHidden/>
+              </w:rPr>
+              <w:t>12</w:t>
+            </w:r>
+            <w:r>
+              <w:rPr>
+                <w:noProof/>
+                <w:webHidden/>
+              </w:rPr>
+              <w:fldChar w:fldCharType="end"/>
+            </w:r>
+          </w:hyperlink>
+        </w:p>
+        <w:p>
+          <w:pPr>
+            <w:pStyle w:val="Indholdsfortegnelse2"/>
+            <w:tabs>
+              <w:tab w:val="right" w:leader="dot" w:pos="9628"/>
+            </w:tabs>
+            <w:rPr>
+              <w:rFonts w:eastAsiaTheme="minorEastAsia"/>
+              <w:noProof/>
+              <w:lang w:eastAsia="da-DK"/>
+            </w:rPr>
+          </w:pPr>
+          <w:hyperlink w:anchor="_Toc500176804" w:history="1">
+            <w:r>
+              <w:rPr>
+                <w:rStyle w:val="Hyperlink"/>
+                <w:noProof/>
+                <w:lang w:val="en-US"/>
+              </w:rPr>
+              <w:t>CommandControl</w:t>
+            </w:r>
+            <w:r>
+              <w:rPr>
+                <w:noProof/>
+                <w:webHidden/>
+              </w:rPr>
+              <w:tab/>
+            </w:r>
+            <w:r>
+              <w:rPr>
+                <w:noProof/>
+                <w:webHidden/>
+              </w:rPr>
+              <w:fldChar w:fldCharType="begin"/>
+            </w:r>
+            <w:r>
+              <w:rPr>
+                <w:noProof/>
+                <w:webHidden/>
+              </w:rPr>
+              <w:instrText xml:space="preserve"> PAGEREF _Toc500176804 \h </w:instrText>
+            </w:r>
+            <w:r>
+              <w:rPr>
+                <w:noProof/>
+                <w:webHidden/>
+              </w:rPr>
+            </w:r>
+            <w:r>
+              <w:rPr>
+                <w:noProof/>
+                <w:webHidden/>
+              </w:rPr>
+              <w:fldChar w:fldCharType="separate"/>
+            </w:r>
+            <w:r>
+              <w:rPr>
+                <w:noProof/>
+                <w:webHidden/>
+              </w:rPr>
+              <w:t>13</w:t>
+            </w:r>
+            <w:r>
+              <w:rPr>
+                <w:noProof/>
+                <w:webHidden/>
+              </w:rPr>
+              <w:fldChar w:fldCharType="end"/>
+            </w:r>
+          </w:hyperlink>
+        </w:p>
+        <w:p>
+          <w:pPr>
+            <w:pStyle w:val="Indholdsfortegnelse2"/>
+            <w:tabs>
+              <w:tab w:val="right" w:leader="dot" w:pos="9628"/>
+            </w:tabs>
+            <w:rPr>
+              <w:rFonts w:eastAsiaTheme="minorEastAsia"/>
+              <w:noProof/>
+              <w:lang w:eastAsia="da-DK"/>
+            </w:rPr>
+          </w:pPr>
+          <w:hyperlink w:anchor="_Toc500176805" w:history="1">
+            <w:r>
+              <w:rPr>
+                <w:rStyle w:val="Hyperlink"/>
+                <w:noProof/>
+                <w:lang w:val="en-US"/>
+              </w:rPr>
+              <w:t>Services</w:t>
+            </w:r>
+            <w:r>
+              <w:rPr>
+                <w:noProof/>
+                <w:webHidden/>
+              </w:rPr>
+              <w:tab/>
+            </w:r>
+            <w:r>
+              <w:rPr>
+                <w:noProof/>
+                <w:webHidden/>
+              </w:rPr>
+              <w:fldChar w:fldCharType="begin"/>
+            </w:r>
+            <w:r>
+              <w:rPr>
+                <w:noProof/>
+                <w:webHidden/>
+              </w:rPr>
+              <w:instrText xml:space="preserve"> PAGEREF _Toc500176805 \h </w:instrText>
+            </w:r>
+            <w:r>
+              <w:rPr>
+                <w:noProof/>
+                <w:webHidden/>
+              </w:rPr>
+            </w:r>
+            <w:r>
+              <w:rPr>
+                <w:noProof/>
+                <w:webHidden/>
+              </w:rPr>
+              <w:fldChar w:fldCharType="separate"/>
+            </w:r>
+            <w:r>
+              <w:rPr>
+                <w:noProof/>
+                <w:webHidden/>
+              </w:rPr>
+              <w:t>14</w:t>
+            </w:r>
+            <w:r>
+              <w:rPr>
+                <w:noProof/>
+                <w:webHidden/>
+              </w:rPr>
+              <w:fldChar w:fldCharType="end"/>
+            </w:r>
+          </w:hyperlink>
+        </w:p>
+        <w:p>
+          <w:pPr>
+            <w:pStyle w:val="Indholdsfortegnelse2"/>
+            <w:tabs>
+              <w:tab w:val="right" w:leader="dot" w:pos="9628"/>
+            </w:tabs>
+            <w:rPr>
+              <w:rFonts w:eastAsiaTheme="minorEastAsia"/>
+              <w:noProof/>
+              <w:lang w:eastAsia="da-DK"/>
+            </w:rPr>
+          </w:pPr>
+          <w:hyperlink w:anchor="_Toc500176806" w:history="1">
+            <w:r>
+              <w:rPr>
+                <w:rStyle w:val="Hyperlink"/>
+                <w:noProof/>
+                <w:lang w:val="en-US"/>
+              </w:rPr>
+              <w:t>Extensions</w:t>
+            </w:r>
+            <w:r>
+              <w:rPr>
+                <w:noProof/>
+                <w:webHidden/>
+              </w:rPr>
+              <w:tab/>
+            </w:r>
+            <w:r>
+              <w:rPr>
+                <w:noProof/>
+                <w:webHidden/>
+              </w:rPr>
+              <w:fldChar w:fldCharType="begin"/>
+            </w:r>
+            <w:r>
+              <w:rPr>
+                <w:noProof/>
+                <w:webHidden/>
+              </w:rPr>
+              <w:instrText xml:space="preserve"> PAGEREF _Toc500176806 \h </w:instrText>
+            </w:r>
+            <w:r>
+              <w:rPr>
+                <w:noProof/>
+                <w:webHidden/>
+              </w:rPr>
+            </w:r>
+            <w:r>
+              <w:rPr>
+                <w:noProof/>
+                <w:webHidden/>
+              </w:rPr>
+              <w:fldChar w:fldCharType="separate"/>
+            </w:r>
+            <w:r>
+              <w:rPr>
+                <w:noProof/>
+                <w:webHidden/>
+              </w:rPr>
+              <w:t>15</w:t>
+            </w:r>
+            <w:r>
+              <w:rPr>
+                <w:noProof/>
+                <w:webHidden/>
+              </w:rPr>
+              <w:fldChar w:fldCharType="end"/>
+            </w:r>
+          </w:hyperlink>
+        </w:p>
+        <w:p>
+          <w:pPr>
+            <w:pStyle w:val="Indholdsfortegnelse3"/>
+            <w:tabs>
+              <w:tab w:val="right" w:leader="dot" w:pos="9628"/>
+            </w:tabs>
+            <w:rPr>
               <w:noProof/>
             </w:rPr>
           </w:pPr>
-          <w:hyperlink w:anchor="_Toc500057735" w:history="1">
+          <w:hyperlink w:anchor="_Toc500176807" w:history="1">
             <w:r>
               <w:rPr>
                 <w:rStyle w:val="Hyperlink"/>
                 <w:noProof/>
                 <w:lang w:val="en-US"/>
               </w:rPr>
-              <w:t>Overall structure</w:t>
+              <w:t>ExtensionsCommands</w:t>
             </w:r>
             <w:r>
               <w:rPr>
@@ -1020,7 +1811,7 @@
                 <w:noProof/>
                 <w:webHidden/>
               </w:rPr>
-              <w:instrText xml:space="preserve"> PAGEREF _Toc500057735 \h </w:instrText>
+              <w:instrText xml:space="preserve"> PAGEREF _Toc500176807 \h </w:instrText>
             </w:r>
             <w:r>
               <w:rPr>
@@ -1040,7 +1831,285 @@
                 <w:noProof/>
                 <w:webHidden/>
               </w:rPr>
-              <w:t>5</w:t>
+              <w:t>15</w:t>
+            </w:r>
+            <w:r>
+              <w:rPr>
+                <w:noProof/>
+                <w:webHidden/>
+              </w:rPr>
+              <w:fldChar w:fldCharType="end"/>
+            </w:r>
+          </w:hyperlink>
+        </w:p>
+        <w:p>
+          <w:pPr>
+            <w:pStyle w:val="Indholdsfortegnelse3"/>
+            <w:tabs>
+              <w:tab w:val="right" w:leader="dot" w:pos="9628"/>
+            </w:tabs>
+            <w:rPr>
+              <w:noProof/>
+            </w:rPr>
+          </w:pPr>
+          <w:hyperlink w:anchor="_Toc500176808" w:history="1">
+            <w:r>
+              <w:rPr>
+                <w:rStyle w:val="Hyperlink"/>
+                <w:noProof/>
+                <w:lang w:val="en-US"/>
+              </w:rPr>
+              <w:t>ExtensionsModel</w:t>
+            </w:r>
+            <w:r>
+              <w:rPr>
+                <w:noProof/>
+                <w:webHidden/>
+              </w:rPr>
+              <w:tab/>
+            </w:r>
+            <w:r>
+              <w:rPr>
+                <w:noProof/>
+                <w:webHidden/>
+              </w:rPr>
+              <w:fldChar w:fldCharType="begin"/>
+            </w:r>
+            <w:r>
+              <w:rPr>
+                <w:noProof/>
+                <w:webHidden/>
+              </w:rPr>
+              <w:instrText xml:space="preserve"> PAGEREF _Toc500176808 \h </w:instrText>
+            </w:r>
+            <w:r>
+              <w:rPr>
+                <w:noProof/>
+                <w:webHidden/>
+              </w:rPr>
+            </w:r>
+            <w:r>
+              <w:rPr>
+                <w:noProof/>
+                <w:webHidden/>
+              </w:rPr>
+              <w:fldChar w:fldCharType="separate"/>
+            </w:r>
+            <w:r>
+              <w:rPr>
+                <w:noProof/>
+                <w:webHidden/>
+              </w:rPr>
+              <w:t>16</w:t>
+            </w:r>
+            <w:r>
+              <w:rPr>
+                <w:noProof/>
+                <w:webHidden/>
+              </w:rPr>
+              <w:fldChar w:fldCharType="end"/>
+            </w:r>
+          </w:hyperlink>
+        </w:p>
+        <w:p>
+          <w:pPr>
+            <w:pStyle w:val="Indholdsfortegnelse3"/>
+            <w:tabs>
+              <w:tab w:val="right" w:leader="dot" w:pos="9628"/>
+            </w:tabs>
+            <w:rPr>
+              <w:noProof/>
+            </w:rPr>
+          </w:pPr>
+          <w:hyperlink w:anchor="_Toc500176809" w:history="1">
+            <w:r>
+              <w:rPr>
+                <w:rStyle w:val="Hyperlink"/>
+                <w:noProof/>
+                <w:lang w:val="en-US"/>
+              </w:rPr>
+              <w:t>ExtensionsServices</w:t>
+            </w:r>
+            <w:r>
+              <w:rPr>
+                <w:noProof/>
+                <w:webHidden/>
+              </w:rPr>
+              <w:tab/>
+            </w:r>
+            <w:r>
+              <w:rPr>
+                <w:noProof/>
+                <w:webHidden/>
+              </w:rPr>
+              <w:fldChar w:fldCharType="begin"/>
+            </w:r>
+            <w:r>
+              <w:rPr>
+                <w:noProof/>
+                <w:webHidden/>
+              </w:rPr>
+              <w:instrText xml:space="preserve"> PAGEREF _Toc500176809 \h </w:instrText>
+            </w:r>
+            <w:r>
+              <w:rPr>
+                <w:noProof/>
+                <w:webHidden/>
+              </w:rPr>
+            </w:r>
+            <w:r>
+              <w:rPr>
+                <w:noProof/>
+                <w:webHidden/>
+              </w:rPr>
+              <w:fldChar w:fldCharType="separate"/>
+            </w:r>
+            <w:r>
+              <w:rPr>
+                <w:noProof/>
+                <w:webHidden/>
+              </w:rPr>
+              <w:t>16</w:t>
+            </w:r>
+            <w:r>
+              <w:rPr>
+                <w:noProof/>
+                <w:webHidden/>
+              </w:rPr>
+              <w:fldChar w:fldCharType="end"/>
+            </w:r>
+          </w:hyperlink>
+        </w:p>
+        <w:p>
+          <w:pPr>
+            <w:pStyle w:val="Indholdsfortegnelse3"/>
+            <w:tabs>
+              <w:tab w:val="right" w:leader="dot" w:pos="9628"/>
+            </w:tabs>
+            <w:rPr>
+              <w:noProof/>
+            </w:rPr>
+          </w:pPr>
+          <w:hyperlink w:anchor="_Toc500176810" w:history="1">
+            <w:r>
+              <w:rPr>
+                <w:rStyle w:val="Hyperlink"/>
+                <w:noProof/>
+                <w:lang w:val="en-US"/>
+              </w:rPr>
+              <w:t>ExtensionsViewModel</w:t>
+            </w:r>
+            <w:r>
+              <w:rPr>
+                <w:noProof/>
+                <w:webHidden/>
+              </w:rPr>
+              <w:tab/>
+            </w:r>
+            <w:r>
+              <w:rPr>
+                <w:noProof/>
+                <w:webHidden/>
+              </w:rPr>
+              <w:fldChar w:fldCharType="begin"/>
+            </w:r>
+            <w:r>
+              <w:rPr>
+                <w:noProof/>
+                <w:webHidden/>
+              </w:rPr>
+              <w:instrText xml:space="preserve"> PAGEREF _Toc500176810 \h </w:instrText>
+            </w:r>
+            <w:r>
+              <w:rPr>
+                <w:noProof/>
+                <w:webHidden/>
+              </w:rPr>
+            </w:r>
+            <w:r>
+              <w:rPr>
+                <w:noProof/>
+                <w:webHidden/>
+              </w:rPr>
+              <w:fldChar w:fldCharType="separate"/>
+            </w:r>
+            <w:r>
+              <w:rPr>
+                <w:noProof/>
+                <w:webHidden/>
+              </w:rPr>
+              <w:t>17</w:t>
+            </w:r>
+            <w:r>
+              <w:rPr>
+                <w:noProof/>
+                <w:webHidden/>
+              </w:rPr>
+              <w:fldChar w:fldCharType="end"/>
+            </w:r>
+          </w:hyperlink>
+        </w:p>
+        <w:p>
+          <w:pPr>
+            <w:pStyle w:val="Indholdsfortegnelse1"/>
+            <w:tabs>
+              <w:tab w:val="right" w:leader="dot" w:pos="9628"/>
+            </w:tabs>
+            <w:rPr>
+              <w:rFonts w:eastAsiaTheme="minorEastAsia"/>
+              <w:noProof/>
+              <w:lang w:eastAsia="da-DK"/>
+            </w:rPr>
+          </w:pPr>
+          <w:hyperlink w:anchor="_Toc500176811" w:history="1">
+            <w:r>
+              <w:rPr>
+                <w:rStyle w:val="Hyperlink"/>
+                <w:noProof/>
+                <w:lang w:val="en-US"/>
+              </w:rPr>
+              <w:t>Using the libraries in a client project</w:t>
+            </w:r>
+            <w:r>
+              <w:rPr>
+                <w:noProof/>
+                <w:webHidden/>
+              </w:rPr>
+              <w:tab/>
+            </w:r>
+            <w:r>
+              <w:rPr>
+                <w:noProof/>
+                <w:webHidden/>
+              </w:rPr>
+              <w:fldChar w:fldCharType="begin"/>
+            </w:r>
+            <w:r>
+              <w:rPr>
+                <w:noProof/>
+                <w:webHidden/>
+              </w:rPr>
+              <w:instrText xml:space="preserve"> PAGEREF _Toc500176811 \h </w:instrText>
+            </w:r>
+            <w:r>
+              <w:rPr>
+                <w:noProof/>
+                <w:webHidden/>
+              </w:rPr>
+            </w:r>
+            <w:r>
+              <w:rPr>
+                <w:noProof/>
+                <w:webHidden/>
+              </w:rPr>
+              <w:fldChar w:fldCharType="separate"/>
+            </w:r>
+            <w:r>
+              <w:rPr>
+                <w:noProof/>
+                <w:webHidden/>
+              </w:rPr>
+              <w:t>18</w:t>
             </w:r>
             <w:r>
               <w:rPr>
@@ -1095,7 +2164,7 @@
           <w:lang w:val="en-US"/>
         </w:rPr>
       </w:pPr>
-      <w:bookmarkStart w:id="1" w:name="_Toc500057732"/>
+      <w:bookmarkStart w:id="1" w:name="_Toc500176793"/>
       <w:r>
         <w:rPr>
           <w:lang w:val="en-US"/>
@@ -1249,7 +2318,7 @@
           <w:lang w:val="en-US"/>
         </w:rPr>
       </w:pPr>
-      <w:bookmarkStart w:id="2" w:name="_Toc500057733"/>
+      <w:bookmarkStart w:id="2" w:name="_Toc500176794"/>
       <w:r>
         <w:rPr>
           <w:lang w:val="en-US"/>
@@ -1408,7 +2477,7 @@
           <w:lang w:val="en-US"/>
         </w:rPr>
       </w:pPr>
-      <w:bookmarkStart w:id="3" w:name="_Toc500057734"/>
+      <w:bookmarkStart w:id="3" w:name="_Toc500176795"/>
       <w:r>
         <w:rPr>
           <w:lang w:val="en-US"/>
@@ -1729,7 +2798,7 @@
           <w:lang w:val="en-US"/>
         </w:rPr>
       </w:pPr>
-      <w:bookmarkStart w:id="4" w:name="_Toc500057735"/>
+      <w:bookmarkStart w:id="4" w:name="_Toc500176796"/>
       <w:r>
         <w:rPr>
           <w:lang w:val="en-US"/>
@@ -2864,6 +3933,7 @@
           <w:lang w:val="en-US"/>
         </w:rPr>
       </w:pPr>
+      <w:bookmarkStart w:id="5" w:name="_Toc500176797"/>
       <w:r>
         <w:rPr>
           <w:lang w:val="en-US"/>
@@ -2871,6 +3941,7 @@
         <w:lastRenderedPageBreak/>
         <w:t>Main library packages</w:t>
       </w:r>
+      <w:bookmarkEnd w:id="5"/>
     </w:p>
     <w:p>
       <w:pPr>
@@ -2980,8 +4051,10 @@
       </w:pPr>
       <w:r>
         <w:rPr>
-          <w:sz w:val="28"/>
-          <w:szCs w:val="28"/>
+          <w:noProof/>
+          <w:sz w:val="28"/>
+          <w:szCs w:val="28"/>
+          <w:lang w:eastAsia="da-DK"/>
         </w:rPr>
         <w:drawing>
           <wp:inline distT="0" distB="0" distL="0" distR="0" wp14:anchorId="47A666A1" wp14:editId="2AC6229C">
@@ -3041,13 +4114,56 @@
           <w:lang w:val="en-US"/>
         </w:rPr>
       </w:pPr>
-      <w:r>
-        <w:rPr>
-          <w:sz w:val="28"/>
-          <w:szCs w:val="28"/>
-          <w:lang w:val="en-US"/>
-        </w:rPr>
-        <w:t>Some of the packages contain classes that the mainly used inside the library itself, while others contain classes that are intended to become base classes for classes in a client project (i.e. a project which uses the MVVMStarter class libraries).</w:t>
+      <w:bookmarkStart w:id="6" w:name="_GoBack"/>
+      <w:bookmarkEnd w:id="6"/>
+      <w:r>
+        <w:rPr>
+          <w:sz w:val="28"/>
+          <w:szCs w:val="28"/>
+          <w:lang w:val="en-US"/>
+        </w:rPr>
+        <w:t xml:space="preserve">Some of the packages contain classes that </w:t>
+      </w:r>
+      <w:r>
+        <w:rPr>
+          <w:sz w:val="28"/>
+          <w:szCs w:val="28"/>
+          <w:lang w:val="en-US"/>
+        </w:rPr>
+        <w:t xml:space="preserve">are </w:t>
+      </w:r>
+      <w:r>
+        <w:rPr>
+          <w:sz w:val="28"/>
+          <w:szCs w:val="28"/>
+          <w:lang w:val="en-US"/>
+        </w:rPr>
+        <w:t>mainly used inside the library itself, while others contain classes that are intended to become base classes for classes in a client project (i.e. a project which uses the MVVMStarter class libraries).</w:t>
+      </w:r>
+      <w:r>
+        <w:rPr>
+          <w:sz w:val="28"/>
+          <w:szCs w:val="28"/>
+          <w:lang w:val="en-US"/>
+        </w:rPr>
+        <w:t xml:space="preserve"> In the detailed descriptions below, any passages describing how a client project should use the classes in the libraries are written in </w:t>
+      </w:r>
+      <w:r>
+        <w:rPr>
+          <w:color w:val="FF0000"/>
+          <w:sz w:val="28"/>
+          <w:szCs w:val="28"/>
+          <w:lang w:val="en-US"/>
+        </w:rPr>
+        <w:t>red text</w:t>
+      </w:r>
+      <w:r>
+        <w:rPr>
+          <w:sz w:val="28"/>
+          <w:szCs w:val="28"/>
+          <w:lang w:val="en-US"/>
+        </w:rPr>
+        <w:t>.</w:t>
       </w:r>
     </w:p>
     <w:p>
@@ -3057,6 +4173,7 @@
           <w:lang w:val="en-US"/>
         </w:rPr>
       </w:pPr>
+      <w:bookmarkStart w:id="7" w:name="_Toc500176798"/>
       <w:r>
         <w:rPr>
           <w:lang w:val="en-US"/>
@@ -3064,6 +4181,7 @@
         <w:lastRenderedPageBreak/>
         <w:t>InMemoryData</w:t>
       </w:r>
+      <w:bookmarkEnd w:id="7"/>
     </w:p>
     <w:p>
       <w:pPr>
@@ -3453,12 +4571,14 @@
           <w:lang w:val="en-US"/>
         </w:rPr>
       </w:pPr>
+      <w:bookmarkStart w:id="8" w:name="_Toc500176799"/>
       <w:r>
         <w:rPr>
           <w:lang w:val="en-US"/>
         </w:rPr>
         <w:t>TransformedData</w:t>
       </w:r>
+      <w:bookmarkEnd w:id="8"/>
     </w:p>
     <w:p>
       <w:pPr>
@@ -3751,6 +4871,7 @@
           <w:lang w:val="en-US"/>
         </w:rPr>
       </w:pPr>
+      <w:bookmarkStart w:id="9" w:name="_Toc500176800"/>
       <w:r>
         <w:rPr>
           <w:lang w:val="en-US"/>
@@ -3758,6 +4879,7 @@
         <w:lastRenderedPageBreak/>
         <w:t>Model</w:t>
       </w:r>
+      <w:bookmarkEnd w:id="9"/>
     </w:p>
     <w:p>
       <w:pPr>
@@ -4592,12 +5714,14 @@
           <w:lang w:val="en-US"/>
         </w:rPr>
       </w:pPr>
+      <w:bookmarkStart w:id="10" w:name="_Toc500176801"/>
       <w:r>
         <w:rPr>
           <w:lang w:val="en-US"/>
         </w:rPr>
         <w:t>PersistentData</w:t>
       </w:r>
+      <w:bookmarkEnd w:id="10"/>
     </w:p>
     <w:p>
       <w:pPr>
@@ -4664,12 +5788,14 @@
           <w:lang w:val="en-US"/>
         </w:rPr>
       </w:pPr>
+      <w:bookmarkStart w:id="11" w:name="_Toc500176802"/>
       <w:r>
         <w:rPr>
           <w:lang w:val="en-US"/>
         </w:rPr>
         <w:t>DataSources</w:t>
       </w:r>
+      <w:bookmarkEnd w:id="11"/>
     </w:p>
     <w:p>
       <w:pPr>
@@ -4733,6 +5859,7 @@
           <w:lang w:val="en-US"/>
         </w:rPr>
       </w:pPr>
+      <w:bookmarkStart w:id="12" w:name="_Toc500176803"/>
       <w:r>
         <w:rPr>
           <w:lang w:val="en-US"/>
@@ -4740,6 +5867,7 @@
         <w:lastRenderedPageBreak/>
         <w:t>ViewModel</w:t>
       </w:r>
+      <w:bookmarkEnd w:id="12"/>
     </w:p>
     <w:p>
       <w:pPr>
@@ -5356,12 +6484,14 @@
           <w:lang w:val="en-US"/>
         </w:rPr>
       </w:pPr>
+      <w:bookmarkStart w:id="13" w:name="_Toc500176804"/>
       <w:r>
         <w:rPr>
           <w:lang w:val="en-US"/>
         </w:rPr>
         <w:t>CommandControl</w:t>
       </w:r>
+      <w:bookmarkEnd w:id="13"/>
     </w:p>
     <w:p>
       <w:pPr>
@@ -5871,12 +7001,14 @@
           <w:lang w:val="en-US"/>
         </w:rPr>
       </w:pPr>
+      <w:bookmarkStart w:id="14" w:name="_Toc500176805"/>
       <w:r>
         <w:rPr>
           <w:lang w:val="en-US"/>
         </w:rPr>
         <w:t>Services</w:t>
       </w:r>
+      <w:bookmarkEnd w:id="14"/>
     </w:p>
     <w:p>
       <w:pPr>
@@ -6284,12 +7416,14 @@
           <w:lang w:val="en-US"/>
         </w:rPr>
       </w:pPr>
+      <w:bookmarkStart w:id="15" w:name="_Toc500176806"/>
       <w:r>
         <w:rPr>
           <w:lang w:val="en-US"/>
         </w:rPr>
         <w:t>Extensions</w:t>
       </w:r>
+      <w:bookmarkEnd w:id="15"/>
     </w:p>
     <w:p>
       <w:pPr>
@@ -6470,12 +7604,14 @@
           <w:lang w:val="en-US"/>
         </w:rPr>
       </w:pPr>
+      <w:bookmarkStart w:id="16" w:name="_Toc500176807"/>
       <w:r>
         <w:rPr>
           <w:lang w:val="en-US"/>
         </w:rPr>
         <w:t>ExtensionsCommands</w:t>
       </w:r>
+      <w:bookmarkEnd w:id="16"/>
     </w:p>
     <w:p>
       <w:pPr>
@@ -6545,6 +7681,7 @@
           <w:lang w:val="en-US"/>
         </w:rPr>
       </w:pPr>
+      <w:bookmarkStart w:id="17" w:name="_Toc500176808"/>
       <w:r>
         <w:rPr>
           <w:lang w:val="en-US"/>
@@ -6552,6 +7689,7 @@
         <w:lastRenderedPageBreak/>
         <w:t>ExtensionsModel</w:t>
       </w:r>
+      <w:bookmarkEnd w:id="17"/>
     </w:p>
     <w:p>
       <w:pPr>
@@ -6578,7 +7716,58 @@
           <w:szCs w:val="28"/>
           <w:lang w:val="en-US"/>
         </w:rPr>
-        <w:t>…not ready yet</w:t>
+        <w:t xml:space="preserve">This package contains three classes derived from the </w:t>
+      </w:r>
+      <w:r>
+        <w:rPr>
+          <w:b/>
+          <w:sz w:val="28"/>
+          <w:szCs w:val="28"/>
+          <w:lang w:val="en-US"/>
+        </w:rPr>
+        <w:t>Catalog</w:t>
+      </w:r>
+      <w:r>
+        <w:rPr>
+          <w:sz w:val="28"/>
+          <w:szCs w:val="28"/>
+          <w:lang w:val="en-US"/>
+        </w:rPr>
+        <w:t>/</w:t>
+      </w:r>
+      <w:r>
+        <w:rPr>
+          <w:b/>
+          <w:sz w:val="28"/>
+          <w:szCs w:val="28"/>
+          <w:lang w:val="en-US"/>
+        </w:rPr>
+        <w:t>PersistableCatalog</w:t>
+      </w:r>
+      <w:r>
+        <w:rPr>
+          <w:sz w:val="28"/>
+          <w:szCs w:val="28"/>
+          <w:lang w:val="en-US"/>
+        </w:rPr>
+        <w:t xml:space="preserve"> classes from the </w:t>
+      </w:r>
+      <w:r>
+        <w:rPr>
+          <w:b/>
+          <w:sz w:val="28"/>
+          <w:szCs w:val="28"/>
+          <w:lang w:val="en-US"/>
+        </w:rPr>
+        <w:t>Model</w:t>
+      </w:r>
+      <w:r>
+        <w:rPr>
+          <w:sz w:val="28"/>
+          <w:szCs w:val="28"/>
+          <w:lang w:val="en-US"/>
+        </w:rPr>
+        <w:t xml:space="preserve"> package:</w:t>
       </w:r>
     </w:p>
     <w:p>
@@ -6590,6 +7779,426 @@
           <w:lang w:val="en-US"/>
         </w:rPr>
       </w:pPr>
+      <w:r>
+        <w:rPr>
+          <w:b/>
+          <w:sz w:val="28"/>
+          <w:szCs w:val="28"/>
+          <w:lang w:val="en-US"/>
+        </w:rPr>
+        <w:t>InMemoryCatalog</w:t>
+      </w:r>
+      <w:r>
+        <w:rPr>
+          <w:sz w:val="28"/>
+          <w:szCs w:val="28"/>
+          <w:lang w:val="en-US"/>
+        </w:rPr>
+        <w:t>: This is a very simplistic catalog class, which does not have any connection to a data source, and does not use any data transformations. It is mainly included to provide a simple catalog implementation for test purposes, which can then later be replaced with a more useful implementation.</w:t>
+      </w:r>
+    </w:p>
+    <w:p>
+      <w:pPr>
+        <w:widowControl w:val="0"/>
+        <w:rPr>
+          <w:sz w:val="28"/>
+          <w:szCs w:val="28"/>
+          <w:lang w:val="en-US"/>
+        </w:rPr>
+      </w:pPr>
+      <w:r>
+        <w:rPr>
+          <w:b/>
+          <w:sz w:val="28"/>
+          <w:szCs w:val="28"/>
+          <w:lang w:val="en-US"/>
+        </w:rPr>
+        <w:t>FilePersistableCatalog</w:t>
+      </w:r>
+      <w:r>
+        <w:rPr>
+          <w:sz w:val="28"/>
+          <w:szCs w:val="28"/>
+          <w:lang w:val="en-US"/>
+        </w:rPr>
+        <w:t xml:space="preserve">: This class implements a catalog which uses a text file as data source. This data source </w:t>
+      </w:r>
+      <w:r>
+        <w:rPr>
+          <w:sz w:val="28"/>
+          <w:szCs w:val="28"/>
+          <w:u w:val="single"/>
+          <w:lang w:val="en-US"/>
+        </w:rPr>
+        <w:t>only</w:t>
+      </w:r>
+      <w:r>
+        <w:rPr>
+          <w:sz w:val="28"/>
+          <w:szCs w:val="28"/>
+          <w:lang w:val="en-US"/>
+        </w:rPr>
+        <w:t xml:space="preserve"> supports Load and Save operations, meaning that if </w:t>
+      </w:r>
+      <w:r>
+        <w:rPr>
+          <w:sz w:val="28"/>
+          <w:szCs w:val="28"/>
+          <w:lang w:val="en-US"/>
+        </w:rPr>
+        <w:t xml:space="preserve">e.g. </w:t>
+      </w:r>
+      <w:r>
+        <w:rPr>
+          <w:sz w:val="28"/>
+          <w:szCs w:val="28"/>
+          <w:lang w:val="en-US"/>
+        </w:rPr>
+        <w:t xml:space="preserve">the </w:t>
+      </w:r>
+      <w:r>
+        <w:rPr>
+          <w:b/>
+          <w:sz w:val="28"/>
+          <w:szCs w:val="28"/>
+          <w:lang w:val="en-US"/>
+        </w:rPr>
+        <w:t>Create</w:t>
+      </w:r>
+      <w:r>
+        <w:rPr>
+          <w:sz w:val="28"/>
+          <w:szCs w:val="28"/>
+          <w:lang w:val="en-US"/>
+        </w:rPr>
+        <w:t xml:space="preserve"> method is called</w:t>
+      </w:r>
+      <w:r>
+        <w:rPr>
+          <w:sz w:val="28"/>
+          <w:szCs w:val="28"/>
+          <w:lang w:val="en-US"/>
+        </w:rPr>
+        <w:t>, the created object is not saved to the data source be</w:t>
+      </w:r>
+      <w:r>
+        <w:rPr>
+          <w:sz w:val="28"/>
+          <w:szCs w:val="28"/>
+          <w:lang w:val="en-US"/>
+        </w:rPr>
+        <w:softHyphen/>
+        <w:t xml:space="preserve">fore an explicit call of </w:t>
+      </w:r>
+      <w:r>
+        <w:rPr>
+          <w:b/>
+          <w:sz w:val="28"/>
+          <w:szCs w:val="28"/>
+          <w:lang w:val="en-US"/>
+        </w:rPr>
+        <w:t>Save</w:t>
+      </w:r>
+      <w:r>
+        <w:rPr>
+          <w:sz w:val="28"/>
+          <w:szCs w:val="28"/>
+          <w:lang w:val="en-US"/>
+        </w:rPr>
+        <w:t xml:space="preserve"> is made.</w:t>
+      </w:r>
+    </w:p>
+    <w:p>
+      <w:pPr>
+        <w:widowControl w:val="0"/>
+        <w:rPr>
+          <w:sz w:val="28"/>
+          <w:szCs w:val="28"/>
+          <w:lang w:val="en-US"/>
+        </w:rPr>
+      </w:pPr>
+      <w:r>
+        <w:rPr>
+          <w:b/>
+          <w:sz w:val="28"/>
+          <w:szCs w:val="28"/>
+          <w:lang w:val="en-US"/>
+        </w:rPr>
+        <w:t>WebAPI</w:t>
+      </w:r>
+      <w:r>
+        <w:rPr>
+          <w:b/>
+          <w:sz w:val="28"/>
+          <w:szCs w:val="28"/>
+          <w:lang w:val="en-US"/>
+        </w:rPr>
+        <w:t>PersistableCatalog</w:t>
+      </w:r>
+      <w:r>
+        <w:rPr>
+          <w:sz w:val="28"/>
+          <w:szCs w:val="28"/>
+          <w:lang w:val="en-US"/>
+        </w:rPr>
+        <w:t xml:space="preserve">: This class implements a catalog which uses a </w:t>
+      </w:r>
+      <w:r>
+        <w:rPr>
+          <w:sz w:val="28"/>
+          <w:szCs w:val="28"/>
+          <w:lang w:val="en-US"/>
+        </w:rPr>
+        <w:t xml:space="preserve">RESTful web service – usually with an underlying database – as </w:t>
+      </w:r>
+      <w:r>
+        <w:rPr>
+          <w:sz w:val="28"/>
+          <w:szCs w:val="28"/>
+          <w:lang w:val="en-US"/>
+        </w:rPr>
+        <w:t>data source. This data source sup</w:t>
+      </w:r>
+      <w:r>
+        <w:rPr>
+          <w:sz w:val="28"/>
+          <w:szCs w:val="28"/>
+          <w:lang w:val="en-US"/>
+        </w:rPr>
+        <w:softHyphen/>
+      </w:r>
+      <w:r>
+        <w:rPr>
+          <w:sz w:val="28"/>
+          <w:szCs w:val="28"/>
+          <w:lang w:val="en-US"/>
+        </w:rPr>
+        <w:t xml:space="preserve">ports </w:t>
+      </w:r>
+      <w:r>
+        <w:rPr>
+          <w:sz w:val="28"/>
+          <w:szCs w:val="28"/>
+          <w:lang w:val="en-US"/>
+        </w:rPr>
+        <w:t xml:space="preserve">all </w:t>
+      </w:r>
+      <w:r>
+        <w:rPr>
+          <w:sz w:val="28"/>
+          <w:szCs w:val="28"/>
+          <w:lang w:val="en-US"/>
+        </w:rPr>
+        <w:t>operations</w:t>
+      </w:r>
+      <w:r>
+        <w:rPr>
+          <w:sz w:val="28"/>
+          <w:szCs w:val="28"/>
+          <w:lang w:val="en-US"/>
+        </w:rPr>
+        <w:t xml:space="preserve"> except Save</w:t>
+      </w:r>
+      <w:r>
+        <w:rPr>
+          <w:sz w:val="28"/>
+          <w:szCs w:val="28"/>
+          <w:lang w:val="en-US"/>
+        </w:rPr>
+        <w:t xml:space="preserve">, meaning that if </w:t>
+      </w:r>
+      <w:r>
+        <w:rPr>
+          <w:sz w:val="28"/>
+          <w:szCs w:val="28"/>
+          <w:lang w:val="en-US"/>
+        </w:rPr>
+        <w:t xml:space="preserve">e.g. </w:t>
+      </w:r>
+      <w:r>
+        <w:rPr>
+          <w:sz w:val="28"/>
+          <w:szCs w:val="28"/>
+          <w:lang w:val="en-US"/>
+        </w:rPr>
+        <w:t xml:space="preserve">the </w:t>
+      </w:r>
+      <w:r>
+        <w:rPr>
+          <w:b/>
+          <w:sz w:val="28"/>
+          <w:szCs w:val="28"/>
+          <w:lang w:val="en-US"/>
+        </w:rPr>
+        <w:t>Create</w:t>
+      </w:r>
+      <w:r>
+        <w:rPr>
+          <w:sz w:val="28"/>
+          <w:szCs w:val="28"/>
+          <w:lang w:val="en-US"/>
+        </w:rPr>
+        <w:t xml:space="preserve"> method is called, the created object is </w:t>
+      </w:r>
+      <w:r>
+        <w:rPr>
+          <w:sz w:val="28"/>
+          <w:szCs w:val="28"/>
+          <w:lang w:val="en-US"/>
+        </w:rPr>
+        <w:t xml:space="preserve">immediately </w:t>
+      </w:r>
+      <w:r>
+        <w:rPr>
+          <w:sz w:val="28"/>
+          <w:szCs w:val="28"/>
+          <w:lang w:val="en-US"/>
+        </w:rPr>
+        <w:t>saved to the data source</w:t>
+      </w:r>
+      <w:r>
+        <w:rPr>
+          <w:sz w:val="28"/>
+          <w:szCs w:val="28"/>
+          <w:lang w:val="en-US"/>
+        </w:rPr>
+        <w:t xml:space="preserve"> as well</w:t>
+      </w:r>
+      <w:r>
+        <w:rPr>
+          <w:sz w:val="28"/>
+          <w:szCs w:val="28"/>
+          <w:lang w:val="en-US"/>
+        </w:rPr>
+        <w:t>.</w:t>
+      </w:r>
+    </w:p>
+    <w:p>
+      <w:pPr>
+        <w:widowControl w:val="0"/>
+        <w:rPr>
+          <w:color w:val="FF0000"/>
+          <w:sz w:val="28"/>
+          <w:szCs w:val="28"/>
+          <w:lang w:val="en-US"/>
+        </w:rPr>
+      </w:pPr>
+      <w:r>
+        <w:rPr>
+          <w:color w:val="FF0000"/>
+          <w:sz w:val="28"/>
+          <w:szCs w:val="28"/>
+          <w:lang w:val="en-US"/>
+        </w:rPr>
+        <w:t xml:space="preserve">A client project will typically implement a catalog class for each domain class; such catalog classes can inherit from </w:t>
+      </w:r>
+      <w:r>
+        <w:rPr>
+          <w:b/>
+          <w:color w:val="FF0000"/>
+          <w:sz w:val="28"/>
+          <w:szCs w:val="28"/>
+          <w:lang w:val="en-US"/>
+        </w:rPr>
+        <w:t>FilePersistableCatalog</w:t>
+      </w:r>
+      <w:r>
+        <w:rPr>
+          <w:color w:val="FF0000"/>
+          <w:sz w:val="28"/>
+          <w:szCs w:val="28"/>
+          <w:lang w:val="en-US"/>
+        </w:rPr>
+        <w:t xml:space="preserve"> or </w:t>
+      </w:r>
+      <w:r>
+        <w:rPr>
+          <w:b/>
+          <w:color w:val="FF0000"/>
+          <w:sz w:val="28"/>
+          <w:szCs w:val="28"/>
+          <w:lang w:val="en-US"/>
+        </w:rPr>
+        <w:t>WebAPIPersistable</w:t>
+      </w:r>
+      <w:r>
+        <w:rPr>
+          <w:b/>
+          <w:color w:val="FF0000"/>
+          <w:sz w:val="28"/>
+          <w:szCs w:val="28"/>
+          <w:lang w:val="en-US"/>
+        </w:rPr>
+        <w:softHyphen/>
+      </w:r>
+      <w:r>
+        <w:rPr>
+          <w:b/>
+          <w:color w:val="FF0000"/>
+          <w:sz w:val="28"/>
+          <w:szCs w:val="28"/>
+          <w:lang w:val="en-US"/>
+        </w:rPr>
+        <w:t>Cata</w:t>
+      </w:r>
+      <w:r>
+        <w:rPr>
+          <w:b/>
+          <w:color w:val="FF0000"/>
+          <w:sz w:val="28"/>
+          <w:szCs w:val="28"/>
+          <w:lang w:val="en-US"/>
+        </w:rPr>
+        <w:softHyphen/>
+      </w:r>
+      <w:r>
+        <w:rPr>
+          <w:b/>
+          <w:color w:val="FF0000"/>
+          <w:sz w:val="28"/>
+          <w:szCs w:val="28"/>
+          <w:lang w:val="en-US"/>
+        </w:rPr>
+        <w:t>log</w:t>
+      </w:r>
+      <w:r>
+        <w:rPr>
+          <w:color w:val="FF0000"/>
+          <w:sz w:val="28"/>
+          <w:szCs w:val="28"/>
+          <w:lang w:val="en-US"/>
+        </w:rPr>
+        <w:t>, depending on the type of data persistency the client project wishes to use.</w:t>
+      </w:r>
+      <w:r>
+        <w:rPr>
+          <w:color w:val="FF0000"/>
+          <w:sz w:val="28"/>
+          <w:szCs w:val="28"/>
+          <w:lang w:val="en-US"/>
+        </w:rPr>
+        <w:t xml:space="preserve"> Each catalog implementation will need to implement four methods for data transforma</w:t>
+      </w:r>
+      <w:r>
+        <w:rPr>
+          <w:color w:val="FF0000"/>
+          <w:sz w:val="28"/>
+          <w:szCs w:val="28"/>
+          <w:lang w:val="en-US"/>
+        </w:rPr>
+        <w:softHyphen/>
+        <w:t>tion. Depending on the specific project setup for data transformation, some of these methods may be trivial to implement.</w:t>
+      </w:r>
+    </w:p>
+    <w:p>
+      <w:pPr>
+        <w:widowControl w:val="0"/>
+        <w:rPr>
+          <w:sz w:val="28"/>
+          <w:szCs w:val="28"/>
+          <w:lang w:val="en-US"/>
+        </w:rPr>
+      </w:pPr>
     </w:p>
     <w:p>
       <w:pPr>
@@ -6598,12 +8207,14 @@
           <w:lang w:val="en-US"/>
         </w:rPr>
       </w:pPr>
+      <w:bookmarkStart w:id="18" w:name="_Toc500176809"/>
       <w:r>
         <w:rPr>
           <w:lang w:val="en-US"/>
         </w:rPr>
         <w:t>ExtensionsServices</w:t>
       </w:r>
+      <w:bookmarkEnd w:id="18"/>
     </w:p>
     <w:p>
       <w:pPr>
@@ -6677,12 +8288,599 @@
           <w:lang w:val="en-US"/>
         </w:rPr>
       </w:pPr>
-      <w:r>
-        <w:rPr>
-          <w:lang w:val="en-US"/>
-        </w:rPr>
+      <w:bookmarkStart w:id="19" w:name="_Toc500176810"/>
+      <w:r>
+        <w:rPr>
+          <w:lang w:val="en-US"/>
+        </w:rPr>
+        <w:lastRenderedPageBreak/>
         <w:t>ExtensionsViewModel</w:t>
       </w:r>
+      <w:bookmarkEnd w:id="19"/>
+    </w:p>
+    <w:p>
+      <w:pPr>
+        <w:keepNext/>
+        <w:keepLines/>
+        <w:rPr>
+          <w:sz w:val="28"/>
+          <w:szCs w:val="28"/>
+          <w:lang w:val="en-US"/>
+        </w:rPr>
+      </w:pPr>
+    </w:p>
+    <w:p>
+      <w:pPr>
+        <w:keepNext/>
+        <w:keepLines/>
+        <w:rPr>
+          <w:sz w:val="28"/>
+          <w:szCs w:val="28"/>
+          <w:lang w:val="en-US"/>
+        </w:rPr>
+      </w:pPr>
+      <w:r>
+        <w:rPr>
+          <w:sz w:val="28"/>
+          <w:szCs w:val="28"/>
+          <w:lang w:val="en-US"/>
+        </w:rPr>
+        <w:t xml:space="preserve">The main feature of this package is two specialised classes </w:t>
+      </w:r>
+      <w:r>
+        <w:rPr>
+          <w:b/>
+          <w:sz w:val="28"/>
+          <w:szCs w:val="28"/>
+          <w:lang w:val="en-US"/>
+        </w:rPr>
+        <w:t>MasterDetailsView</w:t>
+      </w:r>
+      <w:r>
+        <w:rPr>
+          <w:b/>
+          <w:sz w:val="28"/>
+          <w:szCs w:val="28"/>
+          <w:lang w:val="en-US"/>
+        </w:rPr>
+        <w:softHyphen/>
+      </w:r>
+      <w:r>
+        <w:rPr>
+          <w:b/>
+          <w:sz w:val="28"/>
+          <w:szCs w:val="28"/>
+          <w:lang w:val="en-US"/>
+        </w:rPr>
+        <w:t>Model</w:t>
+      </w:r>
+      <w:r>
+        <w:rPr>
+          <w:b/>
+          <w:sz w:val="28"/>
+          <w:szCs w:val="28"/>
+          <w:lang w:val="en-US"/>
+        </w:rPr>
+        <w:softHyphen/>
+      </w:r>
+      <w:r>
+        <w:rPr>
+          <w:b/>
+          <w:sz w:val="28"/>
+          <w:szCs w:val="28"/>
+          <w:lang w:val="en-US"/>
+        </w:rPr>
+        <w:t>WithState</w:t>
+      </w:r>
+      <w:r>
+        <w:rPr>
+          <w:sz w:val="28"/>
+          <w:szCs w:val="28"/>
+          <w:lang w:val="en-US"/>
+        </w:rPr>
+        <w:t xml:space="preserve"> and </w:t>
+      </w:r>
+      <w:r>
+        <w:rPr>
+          <w:b/>
+          <w:sz w:val="28"/>
+          <w:szCs w:val="28"/>
+          <w:lang w:val="en-US"/>
+        </w:rPr>
+        <w:t>MasterDetailsViewModel</w:t>
+      </w:r>
+      <w:r>
+        <w:rPr>
+          <w:b/>
+          <w:sz w:val="28"/>
+          <w:szCs w:val="28"/>
+          <w:lang w:val="en-US"/>
+        </w:rPr>
+        <w:t>CRUD</w:t>
+      </w:r>
+      <w:r>
+        <w:rPr>
+          <w:sz w:val="28"/>
+          <w:szCs w:val="28"/>
+          <w:lang w:val="en-US"/>
+        </w:rPr>
+        <w:t xml:space="preserve"> (the latter inherits from the former), which turn the general </w:t>
+      </w:r>
+      <w:r>
+        <w:rPr>
+          <w:b/>
+          <w:sz w:val="28"/>
+          <w:szCs w:val="28"/>
+          <w:lang w:val="en-US"/>
+        </w:rPr>
+        <w:t>MasterDetailsViewModel</w:t>
+      </w:r>
+      <w:r>
+        <w:rPr>
+          <w:b/>
+          <w:sz w:val="28"/>
+          <w:szCs w:val="28"/>
+          <w:lang w:val="en-US"/>
+        </w:rPr>
+        <w:t xml:space="preserve"> </w:t>
+      </w:r>
+      <w:r>
+        <w:rPr>
+          <w:sz w:val="28"/>
+          <w:szCs w:val="28"/>
+          <w:lang w:val="en-US"/>
+        </w:rPr>
+        <w:t>class into a class which has functionality specific for CRUD operations. More specifically, the view model is extended with “view states” (one state for each CRUD operation), and with two commands managers: one for commands for switching between view states, and one for invoking commands for CRUD operations.</w:t>
+      </w:r>
+    </w:p>
+    <w:p>
+      <w:pPr>
+        <w:keepNext/>
+        <w:keepLines/>
+        <w:rPr>
+          <w:color w:val="FF0000"/>
+          <w:sz w:val="28"/>
+          <w:szCs w:val="28"/>
+          <w:lang w:val="en-US"/>
+        </w:rPr>
+      </w:pPr>
+      <w:r>
+        <w:rPr>
+          <w:color w:val="FF0000"/>
+          <w:sz w:val="28"/>
+          <w:szCs w:val="28"/>
+          <w:lang w:val="en-US"/>
+        </w:rPr>
+        <w:t xml:space="preserve">A client project will typically implement (at least) one </w:t>
+      </w:r>
+      <w:r>
+        <w:rPr>
+          <w:b/>
+          <w:color w:val="FF0000"/>
+          <w:sz w:val="28"/>
+          <w:szCs w:val="28"/>
+          <w:lang w:val="en-US"/>
+        </w:rPr>
+        <w:t>MasterDetailsView</w:t>
+      </w:r>
+      <w:r>
+        <w:rPr>
+          <w:b/>
+          <w:color w:val="FF0000"/>
+          <w:sz w:val="28"/>
+          <w:szCs w:val="28"/>
+          <w:lang w:val="en-US"/>
+        </w:rPr>
+        <w:softHyphen/>
+        <w:t>Model</w:t>
+      </w:r>
+      <w:r>
+        <w:rPr>
+          <w:color w:val="FF0000"/>
+          <w:sz w:val="28"/>
+          <w:szCs w:val="28"/>
+          <w:lang w:val="en-US"/>
+        </w:rPr>
+        <w:t xml:space="preserve"> class for each domain class, the specific number will depend on the number of views needed for each domain class. A number of options for how to use the classes in this package exist:</w:t>
+      </w:r>
+    </w:p>
+    <w:p>
+      <w:pPr>
+        <w:pStyle w:val="Listeafsnit"/>
+        <w:keepNext/>
+        <w:keepLines/>
+        <w:numPr>
+          <w:ilvl w:val="0"/>
+          <w:numId w:val="12"/>
+        </w:numPr>
+        <w:rPr>
+          <w:color w:val="FF0000"/>
+          <w:sz w:val="28"/>
+          <w:szCs w:val="28"/>
+          <w:lang w:val="en-US"/>
+        </w:rPr>
+      </w:pPr>
+      <w:r>
+        <w:rPr>
+          <w:color w:val="FF0000"/>
+          <w:sz w:val="28"/>
+          <w:szCs w:val="28"/>
+          <w:lang w:val="en-US"/>
+        </w:rPr>
+        <w:t xml:space="preserve">If a view with CRUD functionality </w:t>
+      </w:r>
+      <w:r>
+        <w:rPr>
+          <w:color w:val="FF0000"/>
+          <w:sz w:val="28"/>
+          <w:szCs w:val="28"/>
+          <w:u w:val="single"/>
+          <w:lang w:val="en-US"/>
+        </w:rPr>
+        <w:t>only</w:t>
+      </w:r>
+      <w:r>
+        <w:rPr>
+          <w:color w:val="FF0000"/>
+          <w:sz w:val="28"/>
+          <w:szCs w:val="28"/>
+          <w:lang w:val="en-US"/>
+        </w:rPr>
+        <w:t xml:space="preserve"> is needed, the </w:t>
+      </w:r>
+      <w:r>
+        <w:rPr>
+          <w:color w:val="FF0000"/>
+          <w:sz w:val="28"/>
+          <w:szCs w:val="28"/>
+          <w:lang w:val="en-US"/>
+        </w:rPr>
+        <w:t>MasterDetailsViewModel</w:t>
+      </w:r>
+      <w:r>
+        <w:rPr>
+          <w:color w:val="FF0000"/>
+          <w:sz w:val="28"/>
+          <w:szCs w:val="28"/>
+          <w:lang w:val="en-US"/>
+        </w:rPr>
+        <w:t xml:space="preserve"> class should inherit from </w:t>
+      </w:r>
+      <w:r>
+        <w:rPr>
+          <w:b/>
+          <w:color w:val="FF0000"/>
+          <w:sz w:val="28"/>
+          <w:szCs w:val="28"/>
+          <w:lang w:val="en-US"/>
+        </w:rPr>
+        <w:t>MasterDetailsViewModelCRUD</w:t>
+      </w:r>
+      <w:r>
+        <w:rPr>
+          <w:color w:val="FF0000"/>
+          <w:sz w:val="28"/>
+          <w:szCs w:val="28"/>
+          <w:lang w:val="en-US"/>
+        </w:rPr>
+        <w:t>. Commands for CRUD operations are then directly available.</w:t>
+      </w:r>
+    </w:p>
+    <w:p>
+      <w:pPr>
+        <w:pStyle w:val="Listeafsnit"/>
+        <w:keepNext/>
+        <w:keepLines/>
+        <w:numPr>
+          <w:ilvl w:val="0"/>
+          <w:numId w:val="12"/>
+        </w:numPr>
+        <w:rPr>
+          <w:color w:val="FF0000"/>
+          <w:sz w:val="28"/>
+          <w:szCs w:val="28"/>
+          <w:lang w:val="en-US"/>
+        </w:rPr>
+      </w:pPr>
+      <w:r>
+        <w:rPr>
+          <w:color w:val="FF0000"/>
+          <w:sz w:val="28"/>
+          <w:szCs w:val="28"/>
+          <w:lang w:val="en-US"/>
+        </w:rPr>
+        <w:t xml:space="preserve">If a view with CRUD functionality </w:t>
+      </w:r>
+      <w:r>
+        <w:rPr>
+          <w:color w:val="FF0000"/>
+          <w:sz w:val="28"/>
+          <w:szCs w:val="28"/>
+          <w:u w:val="single"/>
+          <w:lang w:val="en-US"/>
+        </w:rPr>
+        <w:t>and</w:t>
+      </w:r>
+      <w:r>
+        <w:rPr>
+          <w:color w:val="FF0000"/>
+          <w:sz w:val="28"/>
+          <w:szCs w:val="28"/>
+          <w:lang w:val="en-US"/>
+        </w:rPr>
+        <w:t xml:space="preserve"> </w:t>
+      </w:r>
+      <w:r>
+        <w:rPr>
+          <w:color w:val="FF0000"/>
+          <w:sz w:val="28"/>
+          <w:szCs w:val="28"/>
+          <w:lang w:val="en-US"/>
+        </w:rPr>
+        <w:t xml:space="preserve">additional functionality </w:t>
+      </w:r>
+      <w:r>
+        <w:rPr>
+          <w:color w:val="FF0000"/>
+          <w:sz w:val="28"/>
+          <w:szCs w:val="28"/>
+          <w:lang w:val="en-US"/>
+        </w:rPr>
+        <w:t xml:space="preserve">is needed, the MasterDetailsViewModel class should inherit from </w:t>
+      </w:r>
+      <w:r>
+        <w:rPr>
+          <w:b/>
+          <w:color w:val="FF0000"/>
+          <w:sz w:val="28"/>
+          <w:szCs w:val="28"/>
+          <w:lang w:val="en-US"/>
+        </w:rPr>
+        <w:t>MasterDetailsViewModelCRUD</w:t>
+      </w:r>
+      <w:r>
+        <w:rPr>
+          <w:color w:val="FF0000"/>
+          <w:sz w:val="28"/>
+          <w:szCs w:val="28"/>
+          <w:lang w:val="en-US"/>
+        </w:rPr>
+        <w:t>. Commands for CRUD operati</w:t>
+      </w:r>
+      <w:r>
+        <w:rPr>
+          <w:color w:val="FF0000"/>
+          <w:sz w:val="28"/>
+          <w:szCs w:val="28"/>
+          <w:lang w:val="en-US"/>
+        </w:rPr>
+        <w:t>ons are then directly available, and commands for additional functionality can then be added either as an extra command manager, or added to the existing CRUD command manager.</w:t>
+      </w:r>
+    </w:p>
+    <w:p>
+      <w:pPr>
+        <w:pStyle w:val="Listeafsnit"/>
+        <w:keepNext/>
+        <w:keepLines/>
+        <w:numPr>
+          <w:ilvl w:val="0"/>
+          <w:numId w:val="12"/>
+        </w:numPr>
+        <w:rPr>
+          <w:color w:val="FF0000"/>
+          <w:sz w:val="28"/>
+          <w:szCs w:val="28"/>
+          <w:lang w:val="en-US"/>
+        </w:rPr>
+      </w:pPr>
+      <w:r>
+        <w:rPr>
+          <w:color w:val="FF0000"/>
+          <w:sz w:val="28"/>
+          <w:szCs w:val="28"/>
+          <w:lang w:val="en-US"/>
+        </w:rPr>
+        <w:t xml:space="preserve">If a view with functionality </w:t>
+      </w:r>
+      <w:r>
+        <w:rPr>
+          <w:color w:val="FF0000"/>
+          <w:sz w:val="28"/>
+          <w:szCs w:val="28"/>
+          <w:u w:val="single"/>
+          <w:lang w:val="en-US"/>
+        </w:rPr>
+        <w:t>different</w:t>
+      </w:r>
+      <w:r>
+        <w:rPr>
+          <w:color w:val="FF0000"/>
+          <w:sz w:val="28"/>
+          <w:szCs w:val="28"/>
+          <w:lang w:val="en-US"/>
+        </w:rPr>
+        <w:t xml:space="preserve"> from CRUD </w:t>
+      </w:r>
+      <w:r>
+        <w:rPr>
+          <w:color w:val="FF0000"/>
+          <w:sz w:val="28"/>
+          <w:szCs w:val="28"/>
+          <w:lang w:val="en-US"/>
+        </w:rPr>
+        <w:t xml:space="preserve">is needed, the MasterDetailsViewModel class should inherit from </w:t>
+      </w:r>
+      <w:r>
+        <w:rPr>
+          <w:b/>
+          <w:color w:val="FF0000"/>
+          <w:sz w:val="28"/>
+          <w:szCs w:val="28"/>
+          <w:lang w:val="en-US"/>
+        </w:rPr>
+        <w:t>MasterDetailsViewModel</w:t>
+      </w:r>
+      <w:r>
+        <w:rPr>
+          <w:b/>
+          <w:color w:val="FF0000"/>
+          <w:sz w:val="28"/>
+          <w:szCs w:val="28"/>
+          <w:lang w:val="en-US"/>
+        </w:rPr>
+        <w:t xml:space="preserve">Base </w:t>
+      </w:r>
+      <w:r>
+        <w:rPr>
+          <w:color w:val="FF0000"/>
+          <w:sz w:val="28"/>
+          <w:szCs w:val="28"/>
+          <w:lang w:val="en-US"/>
+        </w:rPr>
+        <w:t>or</w:t>
+      </w:r>
+      <w:r>
+        <w:rPr>
+          <w:b/>
+          <w:color w:val="FF0000"/>
+          <w:sz w:val="28"/>
+          <w:szCs w:val="28"/>
+          <w:lang w:val="en-US"/>
+        </w:rPr>
+        <w:t xml:space="preserve"> </w:t>
+      </w:r>
+      <w:r>
+        <w:rPr>
+          <w:b/>
+          <w:color w:val="FF0000"/>
+          <w:sz w:val="28"/>
+          <w:szCs w:val="28"/>
+          <w:lang w:val="en-US"/>
+        </w:rPr>
+        <w:t>MasterDetailsViewModel</w:t>
+      </w:r>
+      <w:r>
+        <w:rPr>
+          <w:b/>
+          <w:color w:val="FF0000"/>
+          <w:sz w:val="28"/>
+          <w:szCs w:val="28"/>
+          <w:lang w:val="en-US"/>
+        </w:rPr>
+        <w:t>WithState</w:t>
+      </w:r>
+      <w:r>
+        <w:rPr>
+          <w:color w:val="FF0000"/>
+          <w:sz w:val="28"/>
+          <w:szCs w:val="28"/>
+          <w:lang w:val="en-US"/>
+        </w:rPr>
+        <w:t xml:space="preserve">. Commands for </w:t>
+      </w:r>
+      <w:r>
+        <w:rPr>
+          <w:color w:val="FF0000"/>
+          <w:sz w:val="28"/>
+          <w:szCs w:val="28"/>
+          <w:lang w:val="en-US"/>
+        </w:rPr>
+        <w:t xml:space="preserve">invoking the functionality </w:t>
+      </w:r>
+      <w:r>
+        <w:rPr>
+          <w:color w:val="FF0000"/>
+          <w:sz w:val="28"/>
+          <w:szCs w:val="28"/>
+          <w:lang w:val="en-US"/>
+        </w:rPr>
+        <w:t xml:space="preserve">can then be added as an extra command manager, or added </w:t>
+      </w:r>
+      <w:r>
+        <w:rPr>
+          <w:color w:val="FF0000"/>
+          <w:sz w:val="28"/>
+          <w:szCs w:val="28"/>
+          <w:lang w:val="en-US"/>
+        </w:rPr>
+        <w:t>individually to the class</w:t>
+      </w:r>
+      <w:r>
+        <w:rPr>
+          <w:color w:val="FF0000"/>
+          <w:sz w:val="28"/>
+          <w:szCs w:val="28"/>
+          <w:lang w:val="en-US"/>
+        </w:rPr>
+        <w:t>.</w:t>
+      </w:r>
+    </w:p>
+    <w:p>
+      <w:pPr>
+        <w:keepNext/>
+        <w:keepLines/>
+        <w:rPr>
+          <w:sz w:val="28"/>
+          <w:szCs w:val="28"/>
+          <w:lang w:val="en-US"/>
+        </w:rPr>
+      </w:pPr>
+    </w:p>
+    <w:p>
+      <w:pPr>
+        <w:keepNext/>
+        <w:keepLines/>
+        <w:rPr>
+          <w:sz w:val="28"/>
+          <w:szCs w:val="28"/>
+          <w:lang w:val="en-US"/>
+        </w:rPr>
+      </w:pPr>
+    </w:p>
+    <w:p>
+      <w:pPr>
+        <w:keepNext/>
+        <w:keepLines/>
+        <w:rPr>
+          <w:sz w:val="28"/>
+          <w:szCs w:val="28"/>
+          <w:lang w:val="en-US"/>
+        </w:rPr>
+      </w:pPr>
+    </w:p>
+    <w:p>
+      <w:pPr>
+        <w:rPr>
+          <w:rFonts w:asciiTheme="majorHAnsi" w:eastAsiaTheme="majorEastAsia" w:hAnsiTheme="majorHAnsi" w:cstheme="majorBidi"/>
+          <w:color w:val="2E74B5" w:themeColor="accent1" w:themeShade="BF"/>
+          <w:sz w:val="40"/>
+          <w:szCs w:val="32"/>
+          <w:lang w:val="en-US"/>
+        </w:rPr>
+      </w:pPr>
+      <w:r>
+        <w:rPr>
+          <w:lang w:val="en-US"/>
+        </w:rPr>
+        <w:br w:type="page"/>
+      </w:r>
+    </w:p>
+    <w:p>
+      <w:pPr>
+        <w:pStyle w:val="Overskrift1"/>
+        <w:rPr>
+          <w:lang w:val="en-US"/>
+        </w:rPr>
+      </w:pPr>
+      <w:bookmarkStart w:id="20" w:name="_Toc500176811"/>
+      <w:r>
+        <w:rPr>
+          <w:lang w:val="en-US"/>
+        </w:rPr>
+        <w:lastRenderedPageBreak/>
+        <w:t>Using the libraries in a client project</w:t>
+      </w:r>
+      <w:bookmarkEnd w:id="20"/>
     </w:p>
     <w:p>
       <w:pPr>
@@ -6709,7 +8907,7 @@
           <w:szCs w:val="28"/>
           <w:lang w:val="en-US"/>
         </w:rPr>
-        <w:t>…not ready yet</w:t>
+        <w:t>---not ready yet.</w:t>
       </w:r>
     </w:p>
     <w:p>
@@ -6724,20 +8922,6 @@
     </w:p>
     <w:p>
       <w:pPr>
-        <w:pStyle w:val="Overskrift1"/>
-        <w:rPr>
-          <w:lang w:val="en-US"/>
-        </w:rPr>
-      </w:pPr>
-      <w:r>
-        <w:rPr>
-          <w:lang w:val="en-US"/>
-        </w:rPr>
-        <w:t>Using the libraries in a client project</w:t>
-      </w:r>
-    </w:p>
-    <w:p>
-      <w:pPr>
         <w:widowControl w:val="0"/>
         <w:rPr>
           <w:sz w:val="28"/>
@@ -6745,46 +8929,6 @@
           <w:lang w:val="en-US"/>
         </w:rPr>
       </w:pPr>
-    </w:p>
-    <w:p>
-      <w:pPr>
-        <w:widowControl w:val="0"/>
-        <w:rPr>
-          <w:sz w:val="28"/>
-          <w:szCs w:val="28"/>
-          <w:lang w:val="en-US"/>
-        </w:rPr>
-      </w:pPr>
-      <w:r>
-        <w:rPr>
-          <w:sz w:val="28"/>
-          <w:szCs w:val="28"/>
-          <w:lang w:val="en-US"/>
-        </w:rPr>
-        <w:t>---not ready yet.</w:t>
-      </w:r>
-    </w:p>
-    <w:p>
-      <w:pPr>
-        <w:widowControl w:val="0"/>
-        <w:rPr>
-          <w:sz w:val="28"/>
-          <w:szCs w:val="28"/>
-          <w:lang w:val="en-US"/>
-        </w:rPr>
-      </w:pPr>
-    </w:p>
-    <w:p>
-      <w:pPr>
-        <w:widowControl w:val="0"/>
-        <w:rPr>
-          <w:sz w:val="28"/>
-          <w:szCs w:val="28"/>
-          <w:lang w:val="en-US"/>
-        </w:rPr>
-      </w:pPr>
-      <w:bookmarkStart w:id="5" w:name="_GoBack"/>
-      <w:bookmarkEnd w:id="5"/>
     </w:p>
     <w:p>
       <w:pPr>
@@ -7599,9 +9743,9 @@
     </w:lvl>
   </w:abstractNum>
   <w:abstractNum w:abstractNumId="6" w15:restartNumberingAfterBreak="0">
-    <w:nsid w:val="519D3851"/>
+    <w:nsid w:val="507A2B17"/>
     <w:multiLevelType w:val="hybridMultilevel"/>
-    <w:tmpl w:val="5218B740"/>
+    <w:tmpl w:val="B778F0AE"/>
     <w:lvl w:ilvl="0" w:tplc="04060001">
       <w:start w:val="1"/>
       <w:numFmt w:val="bullet"/>
@@ -7712,9 +9856,9 @@
     </w:lvl>
   </w:abstractNum>
   <w:abstractNum w:abstractNumId="7" w15:restartNumberingAfterBreak="0">
-    <w:nsid w:val="54B278FD"/>
+    <w:nsid w:val="519D3851"/>
     <w:multiLevelType w:val="hybridMultilevel"/>
-    <w:tmpl w:val="9CF04A6C"/>
+    <w:tmpl w:val="5218B740"/>
     <w:lvl w:ilvl="0" w:tplc="04060001">
       <w:start w:val="1"/>
       <w:numFmt w:val="bullet"/>
@@ -7825,9 +9969,9 @@
     </w:lvl>
   </w:abstractNum>
   <w:abstractNum w:abstractNumId="8" w15:restartNumberingAfterBreak="0">
-    <w:nsid w:val="64625EFD"/>
+    <w:nsid w:val="54B278FD"/>
     <w:multiLevelType w:val="hybridMultilevel"/>
-    <w:tmpl w:val="A3AEDDF4"/>
+    <w:tmpl w:val="9CF04A6C"/>
     <w:lvl w:ilvl="0" w:tplc="04060001">
       <w:start w:val="1"/>
       <w:numFmt w:val="bullet"/>
@@ -7938,9 +10082,9 @@
     </w:lvl>
   </w:abstractNum>
   <w:abstractNum w:abstractNumId="9" w15:restartNumberingAfterBreak="0">
-    <w:nsid w:val="67544E2E"/>
+    <w:nsid w:val="64625EFD"/>
     <w:multiLevelType w:val="hybridMultilevel"/>
-    <w:tmpl w:val="25BE6304"/>
+    <w:tmpl w:val="A3AEDDF4"/>
     <w:lvl w:ilvl="0" w:tplc="04060001">
       <w:start w:val="1"/>
       <w:numFmt w:val="bullet"/>
@@ -8051,9 +10195,9 @@
     </w:lvl>
   </w:abstractNum>
   <w:abstractNum w:abstractNumId="10" w15:restartNumberingAfterBreak="0">
-    <w:nsid w:val="74EE1DF5"/>
+    <w:nsid w:val="67544E2E"/>
     <w:multiLevelType w:val="hybridMultilevel"/>
-    <w:tmpl w:val="CE066460"/>
+    <w:tmpl w:val="25BE6304"/>
     <w:lvl w:ilvl="0" w:tplc="04060001">
       <w:start w:val="1"/>
       <w:numFmt w:val="bullet"/>
@@ -8163,14 +10307,127 @@
       </w:rPr>
     </w:lvl>
   </w:abstractNum>
+  <w:abstractNum w:abstractNumId="11" w15:restartNumberingAfterBreak="0">
+    <w:nsid w:val="74EE1DF5"/>
+    <w:multiLevelType w:val="hybridMultilevel"/>
+    <w:tmpl w:val="CE066460"/>
+    <w:lvl w:ilvl="0" w:tplc="04060001">
+      <w:start w:val="1"/>
+      <w:numFmt w:val="bullet"/>
+      <w:lvlText w:val=""/>
+      <w:lvlJc w:val="left"/>
+      <w:pPr>
+        <w:ind w:left="720" w:hanging="360"/>
+      </w:pPr>
+      <w:rPr>
+        <w:rFonts w:ascii="Symbol" w:hAnsi="Symbol" w:hint="default"/>
+      </w:rPr>
+    </w:lvl>
+    <w:lvl w:ilvl="1" w:tplc="04060003" w:tentative="1">
+      <w:start w:val="1"/>
+      <w:numFmt w:val="bullet"/>
+      <w:lvlText w:val="o"/>
+      <w:lvlJc w:val="left"/>
+      <w:pPr>
+        <w:ind w:left="1440" w:hanging="360"/>
+      </w:pPr>
+      <w:rPr>
+        <w:rFonts w:ascii="Courier New" w:hAnsi="Courier New" w:cs="Courier New" w:hint="default"/>
+      </w:rPr>
+    </w:lvl>
+    <w:lvl w:ilvl="2" w:tplc="04060005" w:tentative="1">
+      <w:start w:val="1"/>
+      <w:numFmt w:val="bullet"/>
+      <w:lvlText w:val=""/>
+      <w:lvlJc w:val="left"/>
+      <w:pPr>
+        <w:ind w:left="2160" w:hanging="360"/>
+      </w:pPr>
+      <w:rPr>
+        <w:rFonts w:ascii="Wingdings" w:hAnsi="Wingdings" w:hint="default"/>
+      </w:rPr>
+    </w:lvl>
+    <w:lvl w:ilvl="3" w:tplc="04060001" w:tentative="1">
+      <w:start w:val="1"/>
+      <w:numFmt w:val="bullet"/>
+      <w:lvlText w:val=""/>
+      <w:lvlJc w:val="left"/>
+      <w:pPr>
+        <w:ind w:left="2880" w:hanging="360"/>
+      </w:pPr>
+      <w:rPr>
+        <w:rFonts w:ascii="Symbol" w:hAnsi="Symbol" w:hint="default"/>
+      </w:rPr>
+    </w:lvl>
+    <w:lvl w:ilvl="4" w:tplc="04060003" w:tentative="1">
+      <w:start w:val="1"/>
+      <w:numFmt w:val="bullet"/>
+      <w:lvlText w:val="o"/>
+      <w:lvlJc w:val="left"/>
+      <w:pPr>
+        <w:ind w:left="3600" w:hanging="360"/>
+      </w:pPr>
+      <w:rPr>
+        <w:rFonts w:ascii="Courier New" w:hAnsi="Courier New" w:cs="Courier New" w:hint="default"/>
+      </w:rPr>
+    </w:lvl>
+    <w:lvl w:ilvl="5" w:tplc="04060005" w:tentative="1">
+      <w:start w:val="1"/>
+      <w:numFmt w:val="bullet"/>
+      <w:lvlText w:val=""/>
+      <w:lvlJc w:val="left"/>
+      <w:pPr>
+        <w:ind w:left="4320" w:hanging="360"/>
+      </w:pPr>
+      <w:rPr>
+        <w:rFonts w:ascii="Wingdings" w:hAnsi="Wingdings" w:hint="default"/>
+      </w:rPr>
+    </w:lvl>
+    <w:lvl w:ilvl="6" w:tplc="04060001" w:tentative="1">
+      <w:start w:val="1"/>
+      <w:numFmt w:val="bullet"/>
+      <w:lvlText w:val=""/>
+      <w:lvlJc w:val="left"/>
+      <w:pPr>
+        <w:ind w:left="5040" w:hanging="360"/>
+      </w:pPr>
+      <w:rPr>
+        <w:rFonts w:ascii="Symbol" w:hAnsi="Symbol" w:hint="default"/>
+      </w:rPr>
+    </w:lvl>
+    <w:lvl w:ilvl="7" w:tplc="04060003" w:tentative="1">
+      <w:start w:val="1"/>
+      <w:numFmt w:val="bullet"/>
+      <w:lvlText w:val="o"/>
+      <w:lvlJc w:val="left"/>
+      <w:pPr>
+        <w:ind w:left="5760" w:hanging="360"/>
+      </w:pPr>
+      <w:rPr>
+        <w:rFonts w:ascii="Courier New" w:hAnsi="Courier New" w:cs="Courier New" w:hint="default"/>
+      </w:rPr>
+    </w:lvl>
+    <w:lvl w:ilvl="8" w:tplc="04060005" w:tentative="1">
+      <w:start w:val="1"/>
+      <w:numFmt w:val="bullet"/>
+      <w:lvlText w:val=""/>
+      <w:lvlJc w:val="left"/>
+      <w:pPr>
+        <w:ind w:left="6480" w:hanging="360"/>
+      </w:pPr>
+      <w:rPr>
+        <w:rFonts w:ascii="Wingdings" w:hAnsi="Wingdings" w:hint="default"/>
+      </w:rPr>
+    </w:lvl>
+  </w:abstractNum>
   <w:num w:numId="1">
     <w:abstractNumId w:val="2"/>
   </w:num>
   <w:num w:numId="2">
-    <w:abstractNumId w:val="9"/>
+    <w:abstractNumId w:val="10"/>
   </w:num>
   <w:num w:numId="3">
-    <w:abstractNumId w:val="6"/>
+    <w:abstractNumId w:val="7"/>
   </w:num>
   <w:num w:numId="4">
     <w:abstractNumId w:val="5"/>
@@ -8179,13 +10436,13 @@
     <w:abstractNumId w:val="0"/>
   </w:num>
   <w:num w:numId="6">
-    <w:abstractNumId w:val="7"/>
+    <w:abstractNumId w:val="8"/>
   </w:num>
   <w:num w:numId="7">
-    <w:abstractNumId w:val="10"/>
+    <w:abstractNumId w:val="11"/>
   </w:num>
   <w:num w:numId="8">
-    <w:abstractNumId w:val="8"/>
+    <w:abstractNumId w:val="9"/>
   </w:num>
   <w:num w:numId="9">
     <w:abstractNumId w:val="4"/>
@@ -8195,6 +10452,9 @@
   </w:num>
   <w:num w:numId="11">
     <w:abstractNumId w:val="3"/>
+  </w:num>
+  <w:num w:numId="12">
+    <w:abstractNumId w:val="6"/>
   </w:num>
 </w:numbering>
 </file>
@@ -8661,6 +10921,7 @@
   <w:style w:type="character" w:default="1" w:styleId="Standardskrifttypeiafsnit">
     <w:name w:val="Default Paragraph Font"/>
     <w:uiPriority w:val="1"/>
+    <w:semiHidden/>
     <w:unhideWhenUsed/>
   </w:style>
   <w:style w:type="table" w:default="1" w:styleId="Tabel-Normal">
@@ -8854,6 +11115,19 @@
       <w:sz w:val="32"/>
       <w:szCs w:val="24"/>
     </w:rPr>
+  </w:style>
+  <w:style w:type="paragraph" w:styleId="Indholdsfortegnelse3">
+    <w:name w:val="toc 3"/>
+    <w:basedOn w:val="Normal"/>
+    <w:next w:val="Normal"/>
+    <w:autoRedefine/>
+    <w:uiPriority w:val="39"/>
+    <w:unhideWhenUsed/>
+    <w:rsid w:val="00DF34E3"/>
+    <w:pPr>
+      <w:spacing w:after="100"/>
+      <w:ind w:left="440"/>
+    </w:pPr>
   </w:style>
 </w:styles>
 </file>
@@ -9124,7 +11398,7 @@
 </file>
 
 <file path=customXml/itemProps1.xml><?xml version="1.0" encoding="utf-8"?>
-<ds:datastoreItem xmlns:ds="http://schemas.openxmlformats.org/officeDocument/2006/customXml" ds:itemID="{3BBD6982-E51A-42F7-9E0A-7EA91CC5F401}">
+<ds:datastoreItem xmlns:ds="http://schemas.openxmlformats.org/officeDocument/2006/customXml" ds:itemID="{766651EA-0515-4BA5-AEB1-0F85F6FF1E6D}">
   <ds:schemaRefs>
     <ds:schemaRef ds:uri="http://schemas.openxmlformats.org/officeDocument/2006/bibliography"/>
   </ds:schemaRefs>

</xml_diff>

<commit_message>
Made a number of small corrections to CSharp notes
Fixed spelling errors, etc..
</commit_message>
<xml_diff>
--- a/MVVMStarterDocumentation/MVVMStarterLibrary Application Programmers Guide.docx
+++ b/MVVMStarterDocumentation/MVVMStarterLibrary Application Programmers Guide.docx
@@ -4114,8 +4114,6 @@
           <w:lang w:val="en-US"/>
         </w:rPr>
       </w:pPr>
-      <w:bookmarkStart w:id="6" w:name="_GoBack"/>
-      <w:bookmarkEnd w:id="6"/>
       <w:r>
         <w:rPr>
           <w:sz w:val="28"/>
@@ -4173,7 +4171,7 @@
           <w:lang w:val="en-US"/>
         </w:rPr>
       </w:pPr>
-      <w:bookmarkStart w:id="7" w:name="_Toc500176798"/>
+      <w:bookmarkStart w:id="6" w:name="_Toc500176798"/>
       <w:r>
         <w:rPr>
           <w:lang w:val="en-US"/>
@@ -4181,7 +4179,7 @@
         <w:lastRenderedPageBreak/>
         <w:t>InMemoryData</w:t>
       </w:r>
-      <w:bookmarkEnd w:id="7"/>
+      <w:bookmarkEnd w:id="6"/>
     </w:p>
     <w:p>
       <w:pPr>
@@ -4571,14 +4569,14 @@
           <w:lang w:val="en-US"/>
         </w:rPr>
       </w:pPr>
-      <w:bookmarkStart w:id="8" w:name="_Toc500176799"/>
+      <w:bookmarkStart w:id="7" w:name="_Toc500176799"/>
       <w:r>
         <w:rPr>
           <w:lang w:val="en-US"/>
         </w:rPr>
         <w:t>TransformedData</w:t>
       </w:r>
-      <w:bookmarkEnd w:id="8"/>
+      <w:bookmarkEnd w:id="7"/>
     </w:p>
     <w:p>
       <w:pPr>
@@ -4871,7 +4869,7 @@
           <w:lang w:val="en-US"/>
         </w:rPr>
       </w:pPr>
-      <w:bookmarkStart w:id="9" w:name="_Toc500176800"/>
+      <w:bookmarkStart w:id="8" w:name="_Toc500176800"/>
       <w:r>
         <w:rPr>
           <w:lang w:val="en-US"/>
@@ -4879,7 +4877,7 @@
         <w:lastRenderedPageBreak/>
         <w:t>Model</w:t>
       </w:r>
-      <w:bookmarkEnd w:id="9"/>
+      <w:bookmarkEnd w:id="8"/>
     </w:p>
     <w:p>
       <w:pPr>
@@ -5714,14 +5712,14 @@
           <w:lang w:val="en-US"/>
         </w:rPr>
       </w:pPr>
-      <w:bookmarkStart w:id="10" w:name="_Toc500176801"/>
+      <w:bookmarkStart w:id="9" w:name="_Toc500176801"/>
       <w:r>
         <w:rPr>
           <w:lang w:val="en-US"/>
         </w:rPr>
         <w:t>PersistentData</w:t>
       </w:r>
-      <w:bookmarkEnd w:id="10"/>
+      <w:bookmarkEnd w:id="9"/>
     </w:p>
     <w:p>
       <w:pPr>
@@ -5788,14 +5786,14 @@
           <w:lang w:val="en-US"/>
         </w:rPr>
       </w:pPr>
-      <w:bookmarkStart w:id="11" w:name="_Toc500176802"/>
+      <w:bookmarkStart w:id="10" w:name="_Toc500176802"/>
       <w:r>
         <w:rPr>
           <w:lang w:val="en-US"/>
         </w:rPr>
         <w:t>DataSources</w:t>
       </w:r>
-      <w:bookmarkEnd w:id="11"/>
+      <w:bookmarkEnd w:id="10"/>
     </w:p>
     <w:p>
       <w:pPr>
@@ -5859,7 +5857,7 @@
           <w:lang w:val="en-US"/>
         </w:rPr>
       </w:pPr>
-      <w:bookmarkStart w:id="12" w:name="_Toc500176803"/>
+      <w:bookmarkStart w:id="11" w:name="_Toc500176803"/>
       <w:r>
         <w:rPr>
           <w:lang w:val="en-US"/>
@@ -5867,7 +5865,7 @@
         <w:lastRenderedPageBreak/>
         <w:t>ViewModel</w:t>
       </w:r>
-      <w:bookmarkEnd w:id="12"/>
+      <w:bookmarkEnd w:id="11"/>
     </w:p>
     <w:p>
       <w:pPr>
@@ -6484,14 +6482,14 @@
           <w:lang w:val="en-US"/>
         </w:rPr>
       </w:pPr>
-      <w:bookmarkStart w:id="13" w:name="_Toc500176804"/>
+      <w:bookmarkStart w:id="12" w:name="_Toc500176804"/>
       <w:r>
         <w:rPr>
           <w:lang w:val="en-US"/>
         </w:rPr>
         <w:t>CommandControl</w:t>
       </w:r>
-      <w:bookmarkEnd w:id="13"/>
+      <w:bookmarkEnd w:id="12"/>
     </w:p>
     <w:p>
       <w:pPr>
@@ -7001,14 +6999,14 @@
           <w:lang w:val="en-US"/>
         </w:rPr>
       </w:pPr>
-      <w:bookmarkStart w:id="14" w:name="_Toc500176805"/>
+      <w:bookmarkStart w:id="13" w:name="_Toc500176805"/>
       <w:r>
         <w:rPr>
           <w:lang w:val="en-US"/>
         </w:rPr>
         <w:t>Services</w:t>
       </w:r>
-      <w:bookmarkEnd w:id="14"/>
+      <w:bookmarkEnd w:id="13"/>
     </w:p>
     <w:p>
       <w:pPr>
@@ -7416,14 +7414,14 @@
           <w:lang w:val="en-US"/>
         </w:rPr>
       </w:pPr>
-      <w:bookmarkStart w:id="15" w:name="_Toc500176806"/>
+      <w:bookmarkStart w:id="14" w:name="_Toc500176806"/>
       <w:r>
         <w:rPr>
           <w:lang w:val="en-US"/>
         </w:rPr>
         <w:t>Extensions</w:t>
       </w:r>
-      <w:bookmarkEnd w:id="15"/>
+      <w:bookmarkEnd w:id="14"/>
     </w:p>
     <w:p>
       <w:pPr>
@@ -7604,14 +7602,14 @@
           <w:lang w:val="en-US"/>
         </w:rPr>
       </w:pPr>
-      <w:bookmarkStart w:id="16" w:name="_Toc500176807"/>
+      <w:bookmarkStart w:id="15" w:name="_Toc500176807"/>
       <w:r>
         <w:rPr>
           <w:lang w:val="en-US"/>
         </w:rPr>
         <w:t>ExtensionsCommands</w:t>
       </w:r>
-      <w:bookmarkEnd w:id="16"/>
+      <w:bookmarkEnd w:id="15"/>
     </w:p>
     <w:p>
       <w:pPr>
@@ -7681,7 +7679,7 @@
           <w:lang w:val="en-US"/>
         </w:rPr>
       </w:pPr>
-      <w:bookmarkStart w:id="17" w:name="_Toc500176808"/>
+      <w:bookmarkStart w:id="16" w:name="_Toc500176808"/>
       <w:r>
         <w:rPr>
           <w:lang w:val="en-US"/>
@@ -7689,7 +7687,7 @@
         <w:lastRenderedPageBreak/>
         <w:t>ExtensionsModel</w:t>
       </w:r>
-      <w:bookmarkEnd w:id="17"/>
+      <w:bookmarkEnd w:id="16"/>
     </w:p>
     <w:p>
       <w:pPr>
@@ -7941,23 +7939,7 @@
           <w:szCs w:val="28"/>
           <w:lang w:val="en-US"/>
         </w:rPr>
-        <w:t xml:space="preserve">: This class implements a catalog which uses a </w:t>
-      </w:r>
-      <w:r>
-        <w:rPr>
-          <w:sz w:val="28"/>
-          <w:szCs w:val="28"/>
-          <w:lang w:val="en-US"/>
-        </w:rPr>
-        <w:t xml:space="preserve">RESTful web service – usually with an underlying database – as </w:t>
-      </w:r>
-      <w:r>
-        <w:rPr>
-          <w:sz w:val="28"/>
-          <w:szCs w:val="28"/>
-          <w:lang w:val="en-US"/>
-        </w:rPr>
-        <w:t>data source. This data source sup</w:t>
+        <w:t>: This class implements a catalog which uses a RESTful web service – usually with an underlying database – as data source. This data source sup</w:t>
       </w:r>
       <w:r>
         <w:rPr>
@@ -7966,62 +7948,7 @@
           <w:lang w:val="en-US"/>
         </w:rPr>
         <w:softHyphen/>
-      </w:r>
-      <w:r>
-        <w:rPr>
-          <w:sz w:val="28"/>
-          <w:szCs w:val="28"/>
-          <w:lang w:val="en-US"/>
-        </w:rPr>
-        <w:t xml:space="preserve">ports </w:t>
-      </w:r>
-      <w:r>
-        <w:rPr>
-          <w:sz w:val="28"/>
-          <w:szCs w:val="28"/>
-          <w:lang w:val="en-US"/>
-        </w:rPr>
-        <w:t xml:space="preserve">all </w:t>
-      </w:r>
-      <w:r>
-        <w:rPr>
-          <w:sz w:val="28"/>
-          <w:szCs w:val="28"/>
-          <w:lang w:val="en-US"/>
-        </w:rPr>
-        <w:t>operations</w:t>
-      </w:r>
-      <w:r>
-        <w:rPr>
-          <w:sz w:val="28"/>
-          <w:szCs w:val="28"/>
-          <w:lang w:val="en-US"/>
-        </w:rPr>
-        <w:t xml:space="preserve"> except Save</w:t>
-      </w:r>
-      <w:r>
-        <w:rPr>
-          <w:sz w:val="28"/>
-          <w:szCs w:val="28"/>
-          <w:lang w:val="en-US"/>
-        </w:rPr>
-        <w:t xml:space="preserve">, meaning that if </w:t>
-      </w:r>
-      <w:r>
-        <w:rPr>
-          <w:sz w:val="28"/>
-          <w:szCs w:val="28"/>
-          <w:lang w:val="en-US"/>
-        </w:rPr>
-        <w:t xml:space="preserve">e.g. </w:t>
-      </w:r>
-      <w:r>
-        <w:rPr>
-          <w:sz w:val="28"/>
-          <w:szCs w:val="28"/>
-          <w:lang w:val="en-US"/>
-        </w:rPr>
-        <w:t xml:space="preserve">the </w:t>
+        <w:t xml:space="preserve">ports all operations except Save, meaning that if e.g. the </w:t>
       </w:r>
       <w:r>
         <w:rPr>
@@ -8038,39 +7965,7 @@
           <w:szCs w:val="28"/>
           <w:lang w:val="en-US"/>
         </w:rPr>
-        <w:t xml:space="preserve"> method is called, the created object is </w:t>
-      </w:r>
-      <w:r>
-        <w:rPr>
-          <w:sz w:val="28"/>
-          <w:szCs w:val="28"/>
-          <w:lang w:val="en-US"/>
-        </w:rPr>
-        <w:t xml:space="preserve">immediately </w:t>
-      </w:r>
-      <w:r>
-        <w:rPr>
-          <w:sz w:val="28"/>
-          <w:szCs w:val="28"/>
-          <w:lang w:val="en-US"/>
-        </w:rPr>
-        <w:t>saved to the data source</w:t>
-      </w:r>
-      <w:r>
-        <w:rPr>
-          <w:sz w:val="28"/>
-          <w:szCs w:val="28"/>
-          <w:lang w:val="en-US"/>
-        </w:rPr>
-        <w:t xml:space="preserve"> as well</w:t>
-      </w:r>
-      <w:r>
-        <w:rPr>
-          <w:sz w:val="28"/>
-          <w:szCs w:val="28"/>
-          <w:lang w:val="en-US"/>
-        </w:rPr>
-        <w:t>.</w:t>
+        <w:t xml:space="preserve"> method is called, the created object is immediately saved to the data source as well.</w:t>
       </w:r>
     </w:p>
     <w:p>
@@ -8130,6 +8025,7 @@
           <w:lang w:val="en-US"/>
         </w:rPr>
         <w:softHyphen/>
+        <w:t>Cata</w:t>
       </w:r>
       <w:r>
         <w:rPr>
@@ -8139,26 +8035,7 @@
           <w:szCs w:val="28"/>
           <w:lang w:val="en-US"/>
         </w:rPr>
-        <w:t>Cata</w:t>
-      </w:r>
-      <w:r>
-        <w:rPr>
-          <w:b/>
-          <w:color w:val="FF0000"/>
-          <w:sz w:val="28"/>
-          <w:szCs w:val="28"/>
-          <w:lang w:val="en-US"/>
-        </w:rPr>
         <w:softHyphen/>
-      </w:r>
-      <w:r>
-        <w:rPr>
-          <w:b/>
-          <w:color w:val="FF0000"/>
-          <w:sz w:val="28"/>
-          <w:szCs w:val="28"/>
-          <w:lang w:val="en-US"/>
-        </w:rPr>
         <w:t>log</w:t>
       </w:r>
       <w:r>
@@ -8207,14 +8084,14 @@
           <w:lang w:val="en-US"/>
         </w:rPr>
       </w:pPr>
-      <w:bookmarkStart w:id="18" w:name="_Toc500176809"/>
+      <w:bookmarkStart w:id="17" w:name="_Toc500176809"/>
       <w:r>
         <w:rPr>
           <w:lang w:val="en-US"/>
         </w:rPr>
         <w:t>ExtensionsServices</w:t>
       </w:r>
-      <w:bookmarkEnd w:id="18"/>
+      <w:bookmarkEnd w:id="17"/>
     </w:p>
     <w:p>
       <w:pPr>
@@ -8288,7 +8165,7 @@
           <w:lang w:val="en-US"/>
         </w:rPr>
       </w:pPr>
-      <w:bookmarkStart w:id="19" w:name="_Toc500176810"/>
+      <w:bookmarkStart w:id="18" w:name="_Toc500176810"/>
       <w:r>
         <w:rPr>
           <w:lang w:val="en-US"/>
@@ -8296,7 +8173,7 @@
         <w:lastRenderedPageBreak/>
         <w:t>ExtensionsViewModel</w:t>
       </w:r>
-      <w:bookmarkEnd w:id="19"/>
+      <w:bookmarkEnd w:id="18"/>
     </w:p>
     <w:p>
       <w:pPr>
@@ -8413,16 +8290,7 @@
           <w:szCs w:val="28"/>
           <w:lang w:val="en-US"/>
         </w:rPr>
-        <w:t>MasterDetailsViewModel</w:t>
-      </w:r>
-      <w:r>
-        <w:rPr>
-          <w:b/>
-          <w:sz w:val="28"/>
-          <w:szCs w:val="28"/>
-          <w:lang w:val="en-US"/>
-        </w:rPr>
-        <w:t xml:space="preserve"> </w:t>
+        <w:t xml:space="preserve">MasterDetailsViewModel </w:t>
       </w:r>
       <w:r>
         <w:rPr>
@@ -8526,25 +8394,7 @@
           <w:szCs w:val="28"/>
           <w:lang w:val="en-US"/>
         </w:rPr>
-        <w:t xml:space="preserve"> is needed, the </w:t>
-      </w:r>
-      <w:r>
-        <w:rPr>
-          <w:color w:val="FF0000"/>
-          <w:sz w:val="28"/>
-          <w:szCs w:val="28"/>
-          <w:lang w:val="en-US"/>
-        </w:rPr>
-        <w:t>MasterDetailsViewModel</w:t>
-      </w:r>
-      <w:r>
-        <w:rPr>
-          <w:color w:val="FF0000"/>
-          <w:sz w:val="28"/>
-          <w:szCs w:val="28"/>
-          <w:lang w:val="en-US"/>
-        </w:rPr>
-        <w:t xml:space="preserve"> class should inherit from </w:t>
+        <w:t xml:space="preserve"> is needed, the MasterDetailsViewModel class should inherit from </w:t>
       </w:r>
       <w:r>
         <w:rPr>
@@ -8608,16 +8458,17 @@
           <w:szCs w:val="28"/>
           <w:lang w:val="en-US"/>
         </w:rPr>
-        <w:t xml:space="preserve"> </w:t>
-      </w:r>
-      <w:r>
-        <w:rPr>
+        <w:t xml:space="preserve"> additional functionality is needed, the MasterDetailsViewModel class should inherit from </w:t>
+      </w:r>
+      <w:r>
+        <w:rPr>
+          <w:b/>
           <w:color w:val="FF0000"/>
           <w:sz w:val="28"/>
           <w:szCs w:val="28"/>
           <w:lang w:val="en-US"/>
         </w:rPr>
-        <w:t xml:space="preserve">additional functionality </w:t>
+        <w:t>MasterDetailsViewModelCRUD</w:t>
       </w:r>
       <w:r>
         <w:rPr>
@@ -8626,35 +8477,7 @@
           <w:szCs w:val="28"/>
           <w:lang w:val="en-US"/>
         </w:rPr>
-        <w:t xml:space="preserve">is needed, the MasterDetailsViewModel class should inherit from </w:t>
-      </w:r>
-      <w:r>
-        <w:rPr>
-          <w:b/>
-          <w:color w:val="FF0000"/>
-          <w:sz w:val="28"/>
-          <w:szCs w:val="28"/>
-          <w:lang w:val="en-US"/>
-        </w:rPr>
-        <w:t>MasterDetailsViewModelCRUD</w:t>
-      </w:r>
-      <w:r>
-        <w:rPr>
-          <w:color w:val="FF0000"/>
-          <w:sz w:val="28"/>
-          <w:szCs w:val="28"/>
-          <w:lang w:val="en-US"/>
-        </w:rPr>
-        <w:t>. Commands for CRUD operati</w:t>
-      </w:r>
-      <w:r>
-        <w:rPr>
-          <w:color w:val="FF0000"/>
-          <w:sz w:val="28"/>
-          <w:szCs w:val="28"/>
-          <w:lang w:val="en-US"/>
-        </w:rPr>
-        <w:t>ons are then directly available, and commands for additional functionality can then be added either as an extra command manager, or added to the existing CRUD command manager.</w:t>
+        <w:t>. Commands for CRUD operations are then directly available, and commands for additional functionality can then be added either as an extra command manager, or added to the existing CRUD command manager.</w:t>
       </w:r>
     </w:p>
     <w:p>
@@ -8699,26 +8522,26 @@
           <w:szCs w:val="28"/>
           <w:lang w:val="en-US"/>
         </w:rPr>
-        <w:t xml:space="preserve"> from CRUD </w:t>
-      </w:r>
-      <w:r>
-        <w:rPr>
+        <w:t xml:space="preserve"> from CRUD is needed, the MasterDetailsViewModel class should inherit from </w:t>
+      </w:r>
+      <w:r>
+        <w:rPr>
+          <w:b/>
           <w:color w:val="FF0000"/>
           <w:sz w:val="28"/>
           <w:szCs w:val="28"/>
           <w:lang w:val="en-US"/>
         </w:rPr>
-        <w:t xml:space="preserve">is needed, the MasterDetailsViewModel class should inherit from </w:t>
-      </w:r>
-      <w:r>
-        <w:rPr>
-          <w:b/>
+        <w:t xml:space="preserve">MasterDetailsViewModelBase </w:t>
+      </w:r>
+      <w:r>
+        <w:rPr>
           <w:color w:val="FF0000"/>
           <w:sz w:val="28"/>
           <w:szCs w:val="28"/>
           <w:lang w:val="en-US"/>
         </w:rPr>
-        <w:t>MasterDetailsViewModel</w:t>
+        <w:t>or</w:t>
       </w:r>
       <w:r>
         <w:rPr>
@@ -8728,7 +8551,7 @@
           <w:szCs w:val="28"/>
           <w:lang w:val="en-US"/>
         </w:rPr>
-        <w:t xml:space="preserve">Base </w:t>
+        <w:t xml:space="preserve"> MasterDetailsViewModelWithState</w:t>
       </w:r>
       <w:r>
         <w:rPr>
@@ -8737,82 +8560,7 @@
           <w:szCs w:val="28"/>
           <w:lang w:val="en-US"/>
         </w:rPr>
-        <w:t>or</w:t>
-      </w:r>
-      <w:r>
-        <w:rPr>
-          <w:b/>
-          <w:color w:val="FF0000"/>
-          <w:sz w:val="28"/>
-          <w:szCs w:val="28"/>
-          <w:lang w:val="en-US"/>
-        </w:rPr>
-        <w:t xml:space="preserve"> </w:t>
-      </w:r>
-      <w:r>
-        <w:rPr>
-          <w:b/>
-          <w:color w:val="FF0000"/>
-          <w:sz w:val="28"/>
-          <w:szCs w:val="28"/>
-          <w:lang w:val="en-US"/>
-        </w:rPr>
-        <w:t>MasterDetailsViewModel</w:t>
-      </w:r>
-      <w:r>
-        <w:rPr>
-          <w:b/>
-          <w:color w:val="FF0000"/>
-          <w:sz w:val="28"/>
-          <w:szCs w:val="28"/>
-          <w:lang w:val="en-US"/>
-        </w:rPr>
-        <w:t>WithState</w:t>
-      </w:r>
-      <w:r>
-        <w:rPr>
-          <w:color w:val="FF0000"/>
-          <w:sz w:val="28"/>
-          <w:szCs w:val="28"/>
-          <w:lang w:val="en-US"/>
-        </w:rPr>
-        <w:t xml:space="preserve">. Commands for </w:t>
-      </w:r>
-      <w:r>
-        <w:rPr>
-          <w:color w:val="FF0000"/>
-          <w:sz w:val="28"/>
-          <w:szCs w:val="28"/>
-          <w:lang w:val="en-US"/>
-        </w:rPr>
-        <w:t xml:space="preserve">invoking the functionality </w:t>
-      </w:r>
-      <w:r>
-        <w:rPr>
-          <w:color w:val="FF0000"/>
-          <w:sz w:val="28"/>
-          <w:szCs w:val="28"/>
-          <w:lang w:val="en-US"/>
-        </w:rPr>
-        <w:t xml:space="preserve">can then be added as an extra command manager, or added </w:t>
-      </w:r>
-      <w:r>
-        <w:rPr>
-          <w:color w:val="FF0000"/>
-          <w:sz w:val="28"/>
-          <w:szCs w:val="28"/>
-          <w:lang w:val="en-US"/>
-        </w:rPr>
-        <w:t>individually to the class</w:t>
-      </w:r>
-      <w:r>
-        <w:rPr>
-          <w:color w:val="FF0000"/>
-          <w:sz w:val="28"/>
-          <w:szCs w:val="28"/>
-          <w:lang w:val="en-US"/>
-        </w:rPr>
-        <w:t>.</w:t>
+        <w:t>. Commands for invoking the functionality can then be added as an extra command manager, or added individually to the class.</w:t>
       </w:r>
     </w:p>
     <w:p>
@@ -8872,7 +8620,7 @@
           <w:lang w:val="en-US"/>
         </w:rPr>
       </w:pPr>
-      <w:bookmarkStart w:id="20" w:name="_Toc500176811"/>
+      <w:bookmarkStart w:id="19" w:name="_Toc500176811"/>
       <w:r>
         <w:rPr>
           <w:lang w:val="en-US"/>
@@ -8880,35 +8628,669 @@
         <w:lastRenderedPageBreak/>
         <w:t>Using the libraries in a client project</w:t>
       </w:r>
+      <w:bookmarkEnd w:id="19"/>
+    </w:p>
+    <w:p>
+      <w:pPr>
+        <w:widowControl w:val="0"/>
+        <w:rPr>
+          <w:sz w:val="28"/>
+          <w:szCs w:val="28"/>
+          <w:lang w:val="en-US"/>
+        </w:rPr>
+      </w:pPr>
+    </w:p>
+    <w:p>
+      <w:pPr>
+        <w:widowControl w:val="0"/>
+        <w:rPr>
+          <w:sz w:val="28"/>
+          <w:szCs w:val="28"/>
+          <w:lang w:val="en-US"/>
+        </w:rPr>
+      </w:pPr>
+      <w:r>
+        <w:rPr>
+          <w:sz w:val="28"/>
+          <w:szCs w:val="28"/>
+          <w:lang w:val="en-US"/>
+        </w:rPr>
+        <w:t>The exact way to use these class libraries in a client project will of course depend on the nature of the client project. As a minimum, the client project needs to consider the below issues:</w:t>
+      </w:r>
+    </w:p>
+    <w:p>
+      <w:pPr>
+        <w:pStyle w:val="Listeafsnit"/>
+        <w:widowControl w:val="0"/>
+        <w:numPr>
+          <w:ilvl w:val="0"/>
+          <w:numId w:val="13"/>
+        </w:numPr>
+        <w:rPr>
+          <w:sz w:val="28"/>
+          <w:szCs w:val="28"/>
+          <w:lang w:val="en-US"/>
+        </w:rPr>
+      </w:pPr>
+      <w:r>
+        <w:rPr>
+          <w:sz w:val="28"/>
+          <w:szCs w:val="28"/>
+          <w:lang w:val="en-US"/>
+        </w:rPr>
+        <w:t>What are the requirements with regards to data persistency?</w:t>
+      </w:r>
+    </w:p>
+    <w:p>
+      <w:pPr>
+        <w:pStyle w:val="Listeafsnit"/>
+        <w:widowControl w:val="0"/>
+        <w:numPr>
+          <w:ilvl w:val="0"/>
+          <w:numId w:val="13"/>
+        </w:numPr>
+        <w:rPr>
+          <w:sz w:val="28"/>
+          <w:szCs w:val="28"/>
+          <w:lang w:val="en-US"/>
+        </w:rPr>
+      </w:pPr>
+      <w:r>
+        <w:rPr>
+          <w:sz w:val="28"/>
+          <w:szCs w:val="28"/>
+          <w:lang w:val="en-US"/>
+        </w:rPr>
+        <w:t>What kind of data transformations do we need?</w:t>
+      </w:r>
+    </w:p>
+    <w:p>
+      <w:pPr>
+        <w:widowControl w:val="0"/>
+        <w:rPr>
+          <w:sz w:val="28"/>
+          <w:szCs w:val="28"/>
+          <w:lang w:val="en-US"/>
+        </w:rPr>
+      </w:pPr>
+      <w:r>
+        <w:rPr>
+          <w:sz w:val="28"/>
+          <w:szCs w:val="28"/>
+          <w:lang w:val="en-US"/>
+        </w:rPr>
+        <w:t>An an example, we consider a project where:</w:t>
+      </w:r>
+    </w:p>
+    <w:p>
+      <w:pPr>
+        <w:pStyle w:val="Listeafsnit"/>
+        <w:widowControl w:val="0"/>
+        <w:numPr>
+          <w:ilvl w:val="0"/>
+          <w:numId w:val="14"/>
+        </w:numPr>
+        <w:rPr>
+          <w:sz w:val="28"/>
+          <w:szCs w:val="28"/>
+          <w:lang w:val="en-US"/>
+        </w:rPr>
+      </w:pPr>
+      <w:r>
+        <w:rPr>
+          <w:sz w:val="28"/>
+          <w:szCs w:val="28"/>
+          <w:lang w:val="en-US"/>
+        </w:rPr>
+        <w:t>A file-based data source is used.</w:t>
+      </w:r>
+    </w:p>
+    <w:p>
+      <w:pPr>
+        <w:pStyle w:val="Listeafsnit"/>
+        <w:widowControl w:val="0"/>
+        <w:numPr>
+          <w:ilvl w:val="0"/>
+          <w:numId w:val="14"/>
+        </w:numPr>
+        <w:rPr>
+          <w:sz w:val="28"/>
+          <w:szCs w:val="28"/>
+          <w:lang w:val="en-US"/>
+        </w:rPr>
+      </w:pPr>
+      <w:r>
+        <w:rPr>
+          <w:sz w:val="28"/>
+          <w:szCs w:val="28"/>
+          <w:lang w:val="en-US"/>
+        </w:rPr>
+        <w:t>VMOs are defined for each domain class, but no DTO</w:t>
+      </w:r>
+    </w:p>
+    <w:p>
+      <w:pPr>
+        <w:widowControl w:val="0"/>
+        <w:rPr>
+          <w:sz w:val="28"/>
+          <w:szCs w:val="28"/>
+          <w:lang w:val="en-US"/>
+        </w:rPr>
+      </w:pPr>
+      <w:r>
+        <w:rPr>
+          <w:sz w:val="28"/>
+          <w:szCs w:val="28"/>
+          <w:lang w:val="en-US"/>
+        </w:rPr>
+        <w:t>We exemplify with a Car domain class.</w:t>
+      </w:r>
+    </w:p>
+    <w:p>
+      <w:pPr>
+        <w:widowControl w:val="0"/>
+        <w:rPr>
+          <w:sz w:val="28"/>
+          <w:szCs w:val="28"/>
+          <w:lang w:val="en-US"/>
+        </w:rPr>
+      </w:pPr>
+    </w:p>
+    <w:p>
+      <w:pPr>
+        <w:pStyle w:val="Overskrift2"/>
+        <w:rPr>
+          <w:lang w:val="en-US"/>
+        </w:rPr>
+      </w:pPr>
+      <w:r>
+        <w:rPr>
+          <w:lang w:val="en-US"/>
+        </w:rPr>
+        <w:t>Step 1 – Define Domain class</w:t>
+      </w:r>
+    </w:p>
+    <w:p>
+      <w:pPr>
+        <w:widowControl w:val="0"/>
+        <w:rPr>
+          <w:sz w:val="28"/>
+          <w:szCs w:val="28"/>
+          <w:lang w:val="en-US"/>
+        </w:rPr>
+      </w:pPr>
+    </w:p>
+    <w:p>
+      <w:pPr>
+        <w:widowControl w:val="0"/>
+        <w:rPr>
+          <w:sz w:val="28"/>
+          <w:szCs w:val="28"/>
+          <w:lang w:val="en-US"/>
+        </w:rPr>
+      </w:pPr>
+      <w:r>
+        <w:rPr>
+          <w:sz w:val="28"/>
+          <w:szCs w:val="28"/>
+          <w:lang w:val="en-US"/>
+        </w:rPr>
+        <w:t xml:space="preserve">Since the domain class will need to play the role of both domain class and DTO, it will need to inherit from </w:t>
+      </w:r>
+      <w:r>
+        <w:rPr>
+          <w:b/>
+          <w:sz w:val="28"/>
+          <w:szCs w:val="28"/>
+          <w:lang w:val="en-US"/>
+        </w:rPr>
+        <w:t>CopyableBase</w:t>
+      </w:r>
+      <w:r>
+        <w:rPr>
+          <w:sz w:val="28"/>
+          <w:szCs w:val="28"/>
+          <w:lang w:val="en-US"/>
+        </w:rPr>
+        <w:t>:</w:t>
+      </w:r>
+    </w:p>
+    <w:p>
+      <w:pPr>
+        <w:autoSpaceDE w:val="0"/>
+        <w:autoSpaceDN w:val="0"/>
+        <w:adjustRightInd w:val="0"/>
+        <w:spacing w:after="0" w:line="240" w:lineRule="auto"/>
+        <w:rPr>
+          <w:rFonts w:ascii="Consolas" w:hAnsi="Consolas" w:cs="Consolas"/>
+          <w:color w:val="000000"/>
+          <w:sz w:val="24"/>
+          <w:szCs w:val="24"/>
+          <w:lang w:val="en-US"/>
+        </w:rPr>
+      </w:pPr>
+      <w:r>
+        <w:rPr>
+          <w:rFonts w:ascii="Consolas" w:hAnsi="Consolas" w:cs="Consolas"/>
+          <w:color w:val="0000FF"/>
+          <w:sz w:val="24"/>
+          <w:szCs w:val="24"/>
+          <w:lang w:val="en-US"/>
+        </w:rPr>
+        <w:t>public</w:t>
+      </w:r>
+      <w:r>
+        <w:rPr>
+          <w:rFonts w:ascii="Consolas" w:hAnsi="Consolas" w:cs="Consolas"/>
+          <w:color w:val="000000"/>
+          <w:sz w:val="24"/>
+          <w:szCs w:val="24"/>
+          <w:lang w:val="en-US"/>
+        </w:rPr>
+        <w:t xml:space="preserve"> </w:t>
+      </w:r>
+      <w:r>
+        <w:rPr>
+          <w:rFonts w:ascii="Consolas" w:hAnsi="Consolas" w:cs="Consolas"/>
+          <w:color w:val="0000FF"/>
+          <w:sz w:val="24"/>
+          <w:szCs w:val="24"/>
+          <w:lang w:val="en-US"/>
+        </w:rPr>
+        <w:t>class</w:t>
+      </w:r>
+      <w:r>
+        <w:rPr>
+          <w:rFonts w:ascii="Consolas" w:hAnsi="Consolas" w:cs="Consolas"/>
+          <w:color w:val="000000"/>
+          <w:sz w:val="24"/>
+          <w:szCs w:val="24"/>
+          <w:lang w:val="en-US"/>
+        </w:rPr>
+        <w:t xml:space="preserve"> </w:t>
+      </w:r>
+      <w:r>
+        <w:rPr>
+          <w:rFonts w:ascii="Consolas" w:hAnsi="Consolas" w:cs="Consolas"/>
+          <w:color w:val="2B91AF"/>
+          <w:sz w:val="24"/>
+          <w:szCs w:val="24"/>
+          <w:lang w:val="en-US"/>
+        </w:rPr>
+        <w:t>Car</w:t>
+      </w:r>
+      <w:r>
+        <w:rPr>
+          <w:rFonts w:ascii="Consolas" w:hAnsi="Consolas" w:cs="Consolas"/>
+          <w:color w:val="000000"/>
+          <w:sz w:val="24"/>
+          <w:szCs w:val="24"/>
+          <w:lang w:val="en-US"/>
+        </w:rPr>
+        <w:t xml:space="preserve"> : </w:t>
+      </w:r>
+      <w:r>
+        <w:rPr>
+          <w:rFonts w:ascii="Consolas" w:hAnsi="Consolas" w:cs="Consolas"/>
+          <w:color w:val="2B91AF"/>
+          <w:sz w:val="24"/>
+          <w:szCs w:val="24"/>
+          <w:lang w:val="en-US"/>
+        </w:rPr>
+        <w:t>CopyableBase</w:t>
+      </w:r>
+    </w:p>
+    <w:p>
+      <w:pPr>
+        <w:widowControl w:val="0"/>
+        <w:spacing w:after="0"/>
+        <w:rPr>
+          <w:rFonts w:ascii="Consolas" w:hAnsi="Consolas" w:cs="Consolas"/>
+          <w:color w:val="000000"/>
+          <w:sz w:val="24"/>
+          <w:szCs w:val="24"/>
+          <w:lang w:val="en-US"/>
+        </w:rPr>
+      </w:pPr>
+      <w:r>
+        <w:rPr>
+          <w:rFonts w:ascii="Consolas" w:hAnsi="Consolas" w:cs="Consolas"/>
+          <w:color w:val="000000"/>
+          <w:sz w:val="24"/>
+          <w:szCs w:val="24"/>
+          <w:lang w:val="en-US"/>
+        </w:rPr>
+        <w:t>{</w:t>
+      </w:r>
+    </w:p>
+    <w:p>
+      <w:pPr>
+        <w:autoSpaceDE w:val="0"/>
+        <w:autoSpaceDN w:val="0"/>
+        <w:adjustRightInd w:val="0"/>
+        <w:spacing w:after="0" w:line="240" w:lineRule="auto"/>
+        <w:rPr>
+          <w:rFonts w:ascii="Consolas" w:hAnsi="Consolas" w:cs="Consolas"/>
+          <w:color w:val="000000"/>
+          <w:sz w:val="24"/>
+          <w:szCs w:val="24"/>
+          <w:lang w:val="en-US"/>
+        </w:rPr>
+      </w:pPr>
+      <w:r>
+        <w:rPr>
+          <w:rFonts w:ascii="Consolas" w:hAnsi="Consolas" w:cs="Consolas"/>
+          <w:color w:val="0000FF"/>
+          <w:sz w:val="24"/>
+          <w:szCs w:val="24"/>
+          <w:lang w:val="en-US"/>
+        </w:rPr>
+        <w:t xml:space="preserve">   </w:t>
+      </w:r>
+      <w:r>
+        <w:rPr>
+          <w:rFonts w:ascii="Consolas" w:hAnsi="Consolas" w:cs="Consolas"/>
+          <w:color w:val="0000FF"/>
+          <w:sz w:val="24"/>
+          <w:szCs w:val="24"/>
+          <w:lang w:val="en-US"/>
+        </w:rPr>
+        <w:t>public</w:t>
+      </w:r>
+      <w:r>
+        <w:rPr>
+          <w:rFonts w:ascii="Consolas" w:hAnsi="Consolas" w:cs="Consolas"/>
+          <w:color w:val="000000"/>
+          <w:sz w:val="24"/>
+          <w:szCs w:val="24"/>
+          <w:lang w:val="en-US"/>
+        </w:rPr>
+        <w:t xml:space="preserve"> Car(</w:t>
+      </w:r>
+      <w:r>
+        <w:rPr>
+          <w:rFonts w:ascii="Consolas" w:hAnsi="Consolas" w:cs="Consolas"/>
+          <w:color w:val="0000FF"/>
+          <w:sz w:val="24"/>
+          <w:szCs w:val="24"/>
+          <w:lang w:val="en-US"/>
+        </w:rPr>
+        <w:t xml:space="preserve">int </w:t>
+      </w:r>
+      <w:r>
+        <w:rPr>
+          <w:rFonts w:ascii="Consolas" w:hAnsi="Consolas" w:cs="Consolas"/>
+          <w:color w:val="000000"/>
+          <w:sz w:val="24"/>
+          <w:szCs w:val="24"/>
+          <w:lang w:val="en-US"/>
+        </w:rPr>
+        <w:t>key</w:t>
+      </w:r>
+      <w:r>
+        <w:rPr>
+          <w:rFonts w:ascii="Consolas" w:hAnsi="Consolas" w:cs="Consolas"/>
+          <w:color w:val="000000"/>
+          <w:sz w:val="24"/>
+          <w:szCs w:val="24"/>
+          <w:lang w:val="en-US"/>
+        </w:rPr>
+        <w:t>, …</w:t>
+      </w:r>
+      <w:r>
+        <w:rPr>
+          <w:rFonts w:ascii="Consolas" w:hAnsi="Consolas" w:cs="Consolas"/>
+          <w:color w:val="000000"/>
+          <w:sz w:val="24"/>
+          <w:szCs w:val="24"/>
+          <w:lang w:val="en-US"/>
+        </w:rPr>
+        <w:t>)</w:t>
+      </w:r>
+      <w:r>
+        <w:rPr>
+          <w:rFonts w:ascii="Consolas" w:hAnsi="Consolas" w:cs="Consolas"/>
+          <w:color w:val="000000"/>
+          <w:sz w:val="24"/>
+          <w:szCs w:val="24"/>
+          <w:lang w:val="en-US"/>
+        </w:rPr>
+        <w:t xml:space="preserve"> </w:t>
+      </w:r>
+      <w:r>
+        <w:rPr>
+          <w:rFonts w:ascii="Consolas" w:hAnsi="Consolas" w:cs="Consolas"/>
+          <w:color w:val="000000"/>
+          <w:sz w:val="24"/>
+          <w:szCs w:val="24"/>
+          <w:lang w:val="en-US"/>
+        </w:rPr>
+        <w:t xml:space="preserve">: </w:t>
+      </w:r>
+      <w:r>
+        <w:rPr>
+          <w:rFonts w:ascii="Consolas" w:hAnsi="Consolas" w:cs="Consolas"/>
+          <w:color w:val="0000FF"/>
+          <w:sz w:val="24"/>
+          <w:szCs w:val="24"/>
+          <w:lang w:val="en-US"/>
+        </w:rPr>
+        <w:t>base</w:t>
+      </w:r>
+      <w:r>
+        <w:rPr>
+          <w:rFonts w:ascii="Consolas" w:hAnsi="Consolas" w:cs="Consolas"/>
+          <w:color w:val="000000"/>
+          <w:sz w:val="24"/>
+          <w:szCs w:val="24"/>
+          <w:lang w:val="en-US"/>
+        </w:rPr>
+        <w:t>(key)</w:t>
+      </w:r>
+    </w:p>
+    <w:p>
+      <w:pPr>
+        <w:autoSpaceDE w:val="0"/>
+        <w:autoSpaceDN w:val="0"/>
+        <w:adjustRightInd w:val="0"/>
+        <w:spacing w:after="0" w:line="240" w:lineRule="auto"/>
+        <w:rPr>
+          <w:rFonts w:ascii="Consolas" w:hAnsi="Consolas" w:cs="Consolas"/>
+          <w:color w:val="000000"/>
+          <w:sz w:val="24"/>
+          <w:szCs w:val="24"/>
+          <w:lang w:val="en-US"/>
+        </w:rPr>
+      </w:pPr>
+      <w:r>
+        <w:rPr>
+          <w:rFonts w:ascii="Consolas" w:hAnsi="Consolas" w:cs="Consolas"/>
+          <w:color w:val="000000"/>
+          <w:sz w:val="24"/>
+          <w:szCs w:val="24"/>
+          <w:lang w:val="en-US"/>
+        </w:rPr>
+        <w:t xml:space="preserve">   {</w:t>
+      </w:r>
+    </w:p>
+    <w:p>
+      <w:pPr>
+        <w:autoSpaceDE w:val="0"/>
+        <w:autoSpaceDN w:val="0"/>
+        <w:adjustRightInd w:val="0"/>
+        <w:spacing w:after="0" w:line="240" w:lineRule="auto"/>
+        <w:rPr>
+          <w:rFonts w:ascii="Consolas" w:hAnsi="Consolas" w:cs="Consolas"/>
+          <w:color w:val="000000"/>
+          <w:sz w:val="24"/>
+          <w:szCs w:val="24"/>
+          <w:lang w:val="en-US"/>
+        </w:rPr>
+      </w:pPr>
+      <w:r>
+        <w:rPr>
+          <w:rFonts w:ascii="Consolas" w:hAnsi="Consolas" w:cs="Consolas"/>
+          <w:color w:val="000000"/>
+          <w:sz w:val="24"/>
+          <w:szCs w:val="24"/>
+          <w:lang w:val="en-US"/>
+        </w:rPr>
+        <w:t xml:space="preserve">      …</w:t>
+      </w:r>
+    </w:p>
+    <w:p>
+      <w:pPr>
+        <w:autoSpaceDE w:val="0"/>
+        <w:autoSpaceDN w:val="0"/>
+        <w:adjustRightInd w:val="0"/>
+        <w:spacing w:after="0" w:line="240" w:lineRule="auto"/>
+        <w:rPr>
+          <w:rFonts w:ascii="Consolas" w:hAnsi="Consolas" w:cs="Consolas"/>
+          <w:color w:val="000000"/>
+          <w:sz w:val="24"/>
+          <w:szCs w:val="24"/>
+          <w:lang w:val="en-US"/>
+        </w:rPr>
+      </w:pPr>
+      <w:r>
+        <w:rPr>
+          <w:rFonts w:ascii="Consolas" w:hAnsi="Consolas" w:cs="Consolas"/>
+          <w:color w:val="000000"/>
+          <w:sz w:val="24"/>
+          <w:szCs w:val="24"/>
+          <w:lang w:val="en-US"/>
+        </w:rPr>
+        <w:t xml:space="preserve">   }</w:t>
+      </w:r>
+    </w:p>
+    <w:p>
+      <w:pPr>
+        <w:autoSpaceDE w:val="0"/>
+        <w:autoSpaceDN w:val="0"/>
+        <w:adjustRightInd w:val="0"/>
+        <w:spacing w:after="0" w:line="240" w:lineRule="auto"/>
+        <w:rPr>
+          <w:rFonts w:ascii="Consolas" w:hAnsi="Consolas" w:cs="Consolas"/>
+          <w:color w:val="000000"/>
+          <w:sz w:val="24"/>
+          <w:szCs w:val="24"/>
+          <w:lang w:val="en-US"/>
+        </w:rPr>
+      </w:pPr>
+    </w:p>
+    <w:p>
+      <w:pPr>
+        <w:autoSpaceDE w:val="0"/>
+        <w:autoSpaceDN w:val="0"/>
+        <w:adjustRightInd w:val="0"/>
+        <w:spacing w:after="0" w:line="240" w:lineRule="auto"/>
+        <w:rPr>
+          <w:rFonts w:ascii="Consolas" w:hAnsi="Consolas" w:cs="Consolas"/>
+          <w:color w:val="000000"/>
+          <w:sz w:val="24"/>
+          <w:szCs w:val="24"/>
+          <w:lang w:val="en-US"/>
+        </w:rPr>
+      </w:pPr>
+      <w:r>
+        <w:rPr>
+          <w:rFonts w:ascii="Consolas" w:hAnsi="Consolas" w:cs="Consolas"/>
+          <w:color w:val="000000"/>
+          <w:sz w:val="24"/>
+          <w:szCs w:val="24"/>
+          <w:lang w:val="en-US"/>
+        </w:rPr>
+        <w:t xml:space="preserve">   …</w:t>
+      </w:r>
+    </w:p>
+    <w:p>
+      <w:pPr>
+        <w:widowControl w:val="0"/>
+        <w:spacing w:after="0"/>
+        <w:rPr>
+          <w:rFonts w:ascii="Consolas" w:hAnsi="Consolas" w:cs="Consolas"/>
+          <w:color w:val="000000"/>
+          <w:sz w:val="24"/>
+          <w:szCs w:val="24"/>
+          <w:lang w:val="en-US"/>
+        </w:rPr>
+      </w:pPr>
+      <w:r>
+        <w:rPr>
+          <w:rFonts w:ascii="Consolas" w:hAnsi="Consolas" w:cs="Consolas"/>
+          <w:color w:val="000000"/>
+          <w:sz w:val="24"/>
+          <w:szCs w:val="24"/>
+          <w:lang w:val="en-US"/>
+        </w:rPr>
+        <w:t>}</w:t>
+      </w:r>
+    </w:p>
+    <w:p>
+      <w:pPr>
+        <w:widowControl w:val="0"/>
+        <w:rPr>
+          <w:sz w:val="28"/>
+          <w:szCs w:val="28"/>
+          <w:lang w:val="en-US"/>
+        </w:rPr>
+      </w:pPr>
+    </w:p>
+    <w:p>
+      <w:pPr>
+        <w:widowControl w:val="0"/>
+        <w:rPr>
+          <w:sz w:val="28"/>
+          <w:szCs w:val="28"/>
+          <w:lang w:val="en-US"/>
+        </w:rPr>
+      </w:pPr>
+      <w:r>
+        <w:rPr>
+          <w:sz w:val="28"/>
+          <w:szCs w:val="28"/>
+          <w:lang w:val="en-US"/>
+        </w:rPr>
+        <w:t>The remaining parts of the class will only contain elements (instance fields, proper</w:t>
+      </w:r>
+      <w:r>
+        <w:rPr>
+          <w:sz w:val="28"/>
+          <w:szCs w:val="28"/>
+          <w:lang w:val="en-US"/>
+        </w:rPr>
+        <w:softHyphen/>
+        <w:t xml:space="preserve">ties and method) related to the </w:t>
+      </w:r>
+      <w:r>
+        <w:rPr>
+          <w:b/>
+          <w:sz w:val="28"/>
+          <w:szCs w:val="28"/>
+          <w:lang w:val="en-US"/>
+        </w:rPr>
+        <w:t>Car</w:t>
+      </w:r>
+      <w:r>
+        <w:rPr>
+          <w:sz w:val="28"/>
+          <w:szCs w:val="28"/>
+          <w:lang w:val="en-US"/>
+        </w:rPr>
+        <w:t xml:space="preserve"> domain as such.</w:t>
+      </w:r>
+    </w:p>
+    <w:p>
+      <w:pPr>
+        <w:widowControl w:val="0"/>
+        <w:rPr>
+          <w:sz w:val="28"/>
+          <w:szCs w:val="28"/>
+          <w:lang w:val="en-US"/>
+        </w:rPr>
+      </w:pPr>
+      <w:bookmarkStart w:id="20" w:name="_GoBack"/>
       <w:bookmarkEnd w:id="20"/>
-    </w:p>
-    <w:p>
-      <w:pPr>
-        <w:widowControl w:val="0"/>
-        <w:rPr>
-          <w:sz w:val="28"/>
-          <w:szCs w:val="28"/>
-          <w:lang w:val="en-US"/>
-        </w:rPr>
-      </w:pPr>
-    </w:p>
-    <w:p>
-      <w:pPr>
-        <w:widowControl w:val="0"/>
-        <w:rPr>
-          <w:sz w:val="28"/>
-          <w:szCs w:val="28"/>
-          <w:lang w:val="en-US"/>
-        </w:rPr>
-      </w:pPr>
-      <w:r>
-        <w:rPr>
-          <w:sz w:val="28"/>
-          <w:szCs w:val="28"/>
-          <w:lang w:val="en-US"/>
-        </w:rPr>
-        <w:t>---not ready yet.</w:t>
-      </w:r>
     </w:p>
     <w:p>
       <w:pPr>
@@ -9065,6 +9447,119 @@
 <file path=word/numbering.xml><?xml version="1.0" encoding="utf-8"?>
 <w:numbering xmlns:wpc="http://schemas.microsoft.com/office/word/2010/wordprocessingCanvas" xmlns:cx="http://schemas.microsoft.com/office/drawing/2014/chartex" xmlns:cx1="http://schemas.microsoft.com/office/drawing/2015/9/8/chartex" xmlns:mc="http://schemas.openxmlformats.org/markup-compatibility/2006" xmlns:o="urn:schemas-microsoft-com:office:office" xmlns:r="http://schemas.openxmlformats.org/officeDocument/2006/relationships" xmlns:m="http://schemas.openxmlformats.org/officeDocument/2006/math" xmlns:v="urn:schemas-microsoft-com:vml" xmlns:wp14="http://schemas.microsoft.com/office/word/2010/wordprocessingDrawing" xmlns:wp="http://schemas.openxmlformats.org/drawingml/2006/wordprocessingDrawing" xmlns:w10="urn:schemas-microsoft-com:office:word" xmlns:w="http://schemas.openxmlformats.org/wordprocessingml/2006/main" xmlns:w14="http://schemas.microsoft.com/office/word/2010/wordml" xmlns:w15="http://schemas.microsoft.com/office/word/2012/wordml" xmlns:w16se="http://schemas.microsoft.com/office/word/2015/wordml/symex" xmlns:wpg="http://schemas.microsoft.com/office/word/2010/wordprocessingGroup" xmlns:wpi="http://schemas.microsoft.com/office/word/2010/wordprocessingInk" xmlns:wne="http://schemas.microsoft.com/office/word/2006/wordml" xmlns:wps="http://schemas.microsoft.com/office/word/2010/wordprocessingShape" mc:Ignorable="w14 w15 w16se wp14">
   <w:abstractNum w:abstractNumId="0" w15:restartNumberingAfterBreak="0">
+    <w:nsid w:val="235C3F8D"/>
+    <w:multiLevelType w:val="hybridMultilevel"/>
+    <w:tmpl w:val="909E749E"/>
+    <w:lvl w:ilvl="0" w:tplc="04060001">
+      <w:start w:val="1"/>
+      <w:numFmt w:val="bullet"/>
+      <w:lvlText w:val=""/>
+      <w:lvlJc w:val="left"/>
+      <w:pPr>
+        <w:ind w:left="720" w:hanging="360"/>
+      </w:pPr>
+      <w:rPr>
+        <w:rFonts w:ascii="Symbol" w:hAnsi="Symbol" w:hint="default"/>
+      </w:rPr>
+    </w:lvl>
+    <w:lvl w:ilvl="1" w:tplc="04060003" w:tentative="1">
+      <w:start w:val="1"/>
+      <w:numFmt w:val="bullet"/>
+      <w:lvlText w:val="o"/>
+      <w:lvlJc w:val="left"/>
+      <w:pPr>
+        <w:ind w:left="1440" w:hanging="360"/>
+      </w:pPr>
+      <w:rPr>
+        <w:rFonts w:ascii="Courier New" w:hAnsi="Courier New" w:cs="Courier New" w:hint="default"/>
+      </w:rPr>
+    </w:lvl>
+    <w:lvl w:ilvl="2" w:tplc="04060005" w:tentative="1">
+      <w:start w:val="1"/>
+      <w:numFmt w:val="bullet"/>
+      <w:lvlText w:val=""/>
+      <w:lvlJc w:val="left"/>
+      <w:pPr>
+        <w:ind w:left="2160" w:hanging="360"/>
+      </w:pPr>
+      <w:rPr>
+        <w:rFonts w:ascii="Wingdings" w:hAnsi="Wingdings" w:hint="default"/>
+      </w:rPr>
+    </w:lvl>
+    <w:lvl w:ilvl="3" w:tplc="04060001" w:tentative="1">
+      <w:start w:val="1"/>
+      <w:numFmt w:val="bullet"/>
+      <w:lvlText w:val=""/>
+      <w:lvlJc w:val="left"/>
+      <w:pPr>
+        <w:ind w:left="2880" w:hanging="360"/>
+      </w:pPr>
+      <w:rPr>
+        <w:rFonts w:ascii="Symbol" w:hAnsi="Symbol" w:hint="default"/>
+      </w:rPr>
+    </w:lvl>
+    <w:lvl w:ilvl="4" w:tplc="04060003" w:tentative="1">
+      <w:start w:val="1"/>
+      <w:numFmt w:val="bullet"/>
+      <w:lvlText w:val="o"/>
+      <w:lvlJc w:val="left"/>
+      <w:pPr>
+        <w:ind w:left="3600" w:hanging="360"/>
+      </w:pPr>
+      <w:rPr>
+        <w:rFonts w:ascii="Courier New" w:hAnsi="Courier New" w:cs="Courier New" w:hint="default"/>
+      </w:rPr>
+    </w:lvl>
+    <w:lvl w:ilvl="5" w:tplc="04060005" w:tentative="1">
+      <w:start w:val="1"/>
+      <w:numFmt w:val="bullet"/>
+      <w:lvlText w:val=""/>
+      <w:lvlJc w:val="left"/>
+      <w:pPr>
+        <w:ind w:left="4320" w:hanging="360"/>
+      </w:pPr>
+      <w:rPr>
+        <w:rFonts w:ascii="Wingdings" w:hAnsi="Wingdings" w:hint="default"/>
+      </w:rPr>
+    </w:lvl>
+    <w:lvl w:ilvl="6" w:tplc="04060001" w:tentative="1">
+      <w:start w:val="1"/>
+      <w:numFmt w:val="bullet"/>
+      <w:lvlText w:val=""/>
+      <w:lvlJc w:val="left"/>
+      <w:pPr>
+        <w:ind w:left="5040" w:hanging="360"/>
+      </w:pPr>
+      <w:rPr>
+        <w:rFonts w:ascii="Symbol" w:hAnsi="Symbol" w:hint="default"/>
+      </w:rPr>
+    </w:lvl>
+    <w:lvl w:ilvl="7" w:tplc="04060003" w:tentative="1">
+      <w:start w:val="1"/>
+      <w:numFmt w:val="bullet"/>
+      <w:lvlText w:val="o"/>
+      <w:lvlJc w:val="left"/>
+      <w:pPr>
+        <w:ind w:left="5760" w:hanging="360"/>
+      </w:pPr>
+      <w:rPr>
+        <w:rFonts w:ascii="Courier New" w:hAnsi="Courier New" w:cs="Courier New" w:hint="default"/>
+      </w:rPr>
+    </w:lvl>
+    <w:lvl w:ilvl="8" w:tplc="04060005" w:tentative="1">
+      <w:start w:val="1"/>
+      <w:numFmt w:val="bullet"/>
+      <w:lvlText w:val=""/>
+      <w:lvlJc w:val="left"/>
+      <w:pPr>
+        <w:ind w:left="6480" w:hanging="360"/>
+      </w:pPr>
+      <w:rPr>
+        <w:rFonts w:ascii="Wingdings" w:hAnsi="Wingdings" w:hint="default"/>
+      </w:rPr>
+    </w:lvl>
+  </w:abstractNum>
+  <w:abstractNum w:abstractNumId="1" w15:restartNumberingAfterBreak="0">
     <w:nsid w:val="283D6921"/>
     <w:multiLevelType w:val="hybridMultilevel"/>
     <w:tmpl w:val="E06E84FC"/>
@@ -9177,7 +9672,7 @@
       </w:rPr>
     </w:lvl>
   </w:abstractNum>
-  <w:abstractNum w:abstractNumId="1" w15:restartNumberingAfterBreak="0">
+  <w:abstractNum w:abstractNumId="2" w15:restartNumberingAfterBreak="0">
     <w:nsid w:val="28562C9A"/>
     <w:multiLevelType w:val="hybridMultilevel"/>
     <w:tmpl w:val="A6849FB2"/>
@@ -9290,7 +9785,7 @@
       </w:rPr>
     </w:lvl>
   </w:abstractNum>
-  <w:abstractNum w:abstractNumId="2" w15:restartNumberingAfterBreak="0">
+  <w:abstractNum w:abstractNumId="3" w15:restartNumberingAfterBreak="0">
     <w:nsid w:val="2A5F31F6"/>
     <w:multiLevelType w:val="hybridMultilevel"/>
     <w:tmpl w:val="B5D42210"/>
@@ -9403,7 +9898,7 @@
       </w:rPr>
     </w:lvl>
   </w:abstractNum>
-  <w:abstractNum w:abstractNumId="3" w15:restartNumberingAfterBreak="0">
+  <w:abstractNum w:abstractNumId="4" w15:restartNumberingAfterBreak="0">
     <w:nsid w:val="2C393B2A"/>
     <w:multiLevelType w:val="hybridMultilevel"/>
     <w:tmpl w:val="EF02D84C"/>
@@ -9516,7 +10011,7 @@
       </w:rPr>
     </w:lvl>
   </w:abstractNum>
-  <w:abstractNum w:abstractNumId="4" w15:restartNumberingAfterBreak="0">
+  <w:abstractNum w:abstractNumId="5" w15:restartNumberingAfterBreak="0">
     <w:nsid w:val="35873BE9"/>
     <w:multiLevelType w:val="hybridMultilevel"/>
     <w:tmpl w:val="31AA8E96"/>
@@ -9629,7 +10124,120 @@
       </w:rPr>
     </w:lvl>
   </w:abstractNum>
-  <w:abstractNum w:abstractNumId="5" w15:restartNumberingAfterBreak="0">
+  <w:abstractNum w:abstractNumId="6" w15:restartNumberingAfterBreak="0">
+    <w:nsid w:val="38F31403"/>
+    <w:multiLevelType w:val="hybridMultilevel"/>
+    <w:tmpl w:val="B7269AE6"/>
+    <w:lvl w:ilvl="0" w:tplc="04060001">
+      <w:start w:val="1"/>
+      <w:numFmt w:val="bullet"/>
+      <w:lvlText w:val=""/>
+      <w:lvlJc w:val="left"/>
+      <w:pPr>
+        <w:ind w:left="720" w:hanging="360"/>
+      </w:pPr>
+      <w:rPr>
+        <w:rFonts w:ascii="Symbol" w:hAnsi="Symbol" w:hint="default"/>
+      </w:rPr>
+    </w:lvl>
+    <w:lvl w:ilvl="1" w:tplc="04060003" w:tentative="1">
+      <w:start w:val="1"/>
+      <w:numFmt w:val="bullet"/>
+      <w:lvlText w:val="o"/>
+      <w:lvlJc w:val="left"/>
+      <w:pPr>
+        <w:ind w:left="1440" w:hanging="360"/>
+      </w:pPr>
+      <w:rPr>
+        <w:rFonts w:ascii="Courier New" w:hAnsi="Courier New" w:cs="Courier New" w:hint="default"/>
+      </w:rPr>
+    </w:lvl>
+    <w:lvl w:ilvl="2" w:tplc="04060005" w:tentative="1">
+      <w:start w:val="1"/>
+      <w:numFmt w:val="bullet"/>
+      <w:lvlText w:val=""/>
+      <w:lvlJc w:val="left"/>
+      <w:pPr>
+        <w:ind w:left="2160" w:hanging="360"/>
+      </w:pPr>
+      <w:rPr>
+        <w:rFonts w:ascii="Wingdings" w:hAnsi="Wingdings" w:hint="default"/>
+      </w:rPr>
+    </w:lvl>
+    <w:lvl w:ilvl="3" w:tplc="04060001" w:tentative="1">
+      <w:start w:val="1"/>
+      <w:numFmt w:val="bullet"/>
+      <w:lvlText w:val=""/>
+      <w:lvlJc w:val="left"/>
+      <w:pPr>
+        <w:ind w:left="2880" w:hanging="360"/>
+      </w:pPr>
+      <w:rPr>
+        <w:rFonts w:ascii="Symbol" w:hAnsi="Symbol" w:hint="default"/>
+      </w:rPr>
+    </w:lvl>
+    <w:lvl w:ilvl="4" w:tplc="04060003" w:tentative="1">
+      <w:start w:val="1"/>
+      <w:numFmt w:val="bullet"/>
+      <w:lvlText w:val="o"/>
+      <w:lvlJc w:val="left"/>
+      <w:pPr>
+        <w:ind w:left="3600" w:hanging="360"/>
+      </w:pPr>
+      <w:rPr>
+        <w:rFonts w:ascii="Courier New" w:hAnsi="Courier New" w:cs="Courier New" w:hint="default"/>
+      </w:rPr>
+    </w:lvl>
+    <w:lvl w:ilvl="5" w:tplc="04060005" w:tentative="1">
+      <w:start w:val="1"/>
+      <w:numFmt w:val="bullet"/>
+      <w:lvlText w:val=""/>
+      <w:lvlJc w:val="left"/>
+      <w:pPr>
+        <w:ind w:left="4320" w:hanging="360"/>
+      </w:pPr>
+      <w:rPr>
+        <w:rFonts w:ascii="Wingdings" w:hAnsi="Wingdings" w:hint="default"/>
+      </w:rPr>
+    </w:lvl>
+    <w:lvl w:ilvl="6" w:tplc="04060001" w:tentative="1">
+      <w:start w:val="1"/>
+      <w:numFmt w:val="bullet"/>
+      <w:lvlText w:val=""/>
+      <w:lvlJc w:val="left"/>
+      <w:pPr>
+        <w:ind w:left="5040" w:hanging="360"/>
+      </w:pPr>
+      <w:rPr>
+        <w:rFonts w:ascii="Symbol" w:hAnsi="Symbol" w:hint="default"/>
+      </w:rPr>
+    </w:lvl>
+    <w:lvl w:ilvl="7" w:tplc="04060003" w:tentative="1">
+      <w:start w:val="1"/>
+      <w:numFmt w:val="bullet"/>
+      <w:lvlText w:val="o"/>
+      <w:lvlJc w:val="left"/>
+      <w:pPr>
+        <w:ind w:left="5760" w:hanging="360"/>
+      </w:pPr>
+      <w:rPr>
+        <w:rFonts w:ascii="Courier New" w:hAnsi="Courier New" w:cs="Courier New" w:hint="default"/>
+      </w:rPr>
+    </w:lvl>
+    <w:lvl w:ilvl="8" w:tplc="04060005" w:tentative="1">
+      <w:start w:val="1"/>
+      <w:numFmt w:val="bullet"/>
+      <w:lvlText w:val=""/>
+      <w:lvlJc w:val="left"/>
+      <w:pPr>
+        <w:ind w:left="6480" w:hanging="360"/>
+      </w:pPr>
+      <w:rPr>
+        <w:rFonts w:ascii="Wingdings" w:hAnsi="Wingdings" w:hint="default"/>
+      </w:rPr>
+    </w:lvl>
+  </w:abstractNum>
+  <w:abstractNum w:abstractNumId="7" w15:restartNumberingAfterBreak="0">
     <w:nsid w:val="49CC5E26"/>
     <w:multiLevelType w:val="hybridMultilevel"/>
     <w:tmpl w:val="4322BE9C"/>
@@ -9742,7 +10350,7 @@
       </w:rPr>
     </w:lvl>
   </w:abstractNum>
-  <w:abstractNum w:abstractNumId="6" w15:restartNumberingAfterBreak="0">
+  <w:abstractNum w:abstractNumId="8" w15:restartNumberingAfterBreak="0">
     <w:nsid w:val="507A2B17"/>
     <w:multiLevelType w:val="hybridMultilevel"/>
     <w:tmpl w:val="B778F0AE"/>
@@ -9855,7 +10463,7 @@
       </w:rPr>
     </w:lvl>
   </w:abstractNum>
-  <w:abstractNum w:abstractNumId="7" w15:restartNumberingAfterBreak="0">
+  <w:abstractNum w:abstractNumId="9" w15:restartNumberingAfterBreak="0">
     <w:nsid w:val="519D3851"/>
     <w:multiLevelType w:val="hybridMultilevel"/>
     <w:tmpl w:val="5218B740"/>
@@ -9968,7 +10576,7 @@
       </w:rPr>
     </w:lvl>
   </w:abstractNum>
-  <w:abstractNum w:abstractNumId="8" w15:restartNumberingAfterBreak="0">
+  <w:abstractNum w:abstractNumId="10" w15:restartNumberingAfterBreak="0">
     <w:nsid w:val="54B278FD"/>
     <w:multiLevelType w:val="hybridMultilevel"/>
     <w:tmpl w:val="9CF04A6C"/>
@@ -10081,7 +10689,7 @@
       </w:rPr>
     </w:lvl>
   </w:abstractNum>
-  <w:abstractNum w:abstractNumId="9" w15:restartNumberingAfterBreak="0">
+  <w:abstractNum w:abstractNumId="11" w15:restartNumberingAfterBreak="0">
     <w:nsid w:val="64625EFD"/>
     <w:multiLevelType w:val="hybridMultilevel"/>
     <w:tmpl w:val="A3AEDDF4"/>
@@ -10194,7 +10802,7 @@
       </w:rPr>
     </w:lvl>
   </w:abstractNum>
-  <w:abstractNum w:abstractNumId="10" w15:restartNumberingAfterBreak="0">
+  <w:abstractNum w:abstractNumId="12" w15:restartNumberingAfterBreak="0">
     <w:nsid w:val="67544E2E"/>
     <w:multiLevelType w:val="hybridMultilevel"/>
     <w:tmpl w:val="25BE6304"/>
@@ -10307,7 +10915,7 @@
       </w:rPr>
     </w:lvl>
   </w:abstractNum>
-  <w:abstractNum w:abstractNumId="11" w15:restartNumberingAfterBreak="0">
+  <w:abstractNum w:abstractNumId="13" w15:restartNumberingAfterBreak="0">
     <w:nsid w:val="74EE1DF5"/>
     <w:multiLevelType w:val="hybridMultilevel"/>
     <w:tmpl w:val="CE066460"/>
@@ -10421,39 +11029,45 @@
     </w:lvl>
   </w:abstractNum>
   <w:num w:numId="1">
+    <w:abstractNumId w:val="3"/>
+  </w:num>
+  <w:num w:numId="2">
+    <w:abstractNumId w:val="12"/>
+  </w:num>
+  <w:num w:numId="3">
+    <w:abstractNumId w:val="9"/>
+  </w:num>
+  <w:num w:numId="4">
+    <w:abstractNumId w:val="7"/>
+  </w:num>
+  <w:num w:numId="5">
+    <w:abstractNumId w:val="1"/>
+  </w:num>
+  <w:num w:numId="6">
+    <w:abstractNumId w:val="10"/>
+  </w:num>
+  <w:num w:numId="7">
+    <w:abstractNumId w:val="13"/>
+  </w:num>
+  <w:num w:numId="8">
+    <w:abstractNumId w:val="11"/>
+  </w:num>
+  <w:num w:numId="9">
+    <w:abstractNumId w:val="5"/>
+  </w:num>
+  <w:num w:numId="10">
     <w:abstractNumId w:val="2"/>
   </w:num>
-  <w:num w:numId="2">
-    <w:abstractNumId w:val="10"/>
+  <w:num w:numId="11">
+    <w:abstractNumId w:val="4"/>
   </w:num>
-  <w:num w:numId="3">
-    <w:abstractNumId w:val="7"/>
+  <w:num w:numId="12">
+    <w:abstractNumId w:val="8"/>
   </w:num>
-  <w:num w:numId="4">
-    <w:abstractNumId w:val="5"/>
-  </w:num>
-  <w:num w:numId="5">
+  <w:num w:numId="13">
     <w:abstractNumId w:val="0"/>
   </w:num>
-  <w:num w:numId="6">
-    <w:abstractNumId w:val="8"/>
-  </w:num>
-  <w:num w:numId="7">
-    <w:abstractNumId w:val="11"/>
-  </w:num>
-  <w:num w:numId="8">
-    <w:abstractNumId w:val="9"/>
-  </w:num>
-  <w:num w:numId="9">
-    <w:abstractNumId w:val="4"/>
-  </w:num>
-  <w:num w:numId="10">
-    <w:abstractNumId w:val="1"/>
-  </w:num>
-  <w:num w:numId="11">
-    <w:abstractNumId w:val="3"/>
-  </w:num>
-  <w:num w:numId="12">
+  <w:num w:numId="14">
     <w:abstractNumId w:val="6"/>
   </w:num>
 </w:numbering>
@@ -11398,7 +12012,7 @@
 </file>
 
 <file path=customXml/itemProps1.xml><?xml version="1.0" encoding="utf-8"?>
-<ds:datastoreItem xmlns:ds="http://schemas.openxmlformats.org/officeDocument/2006/customXml" ds:itemID="{766651EA-0515-4BA5-AEB1-0F85F6FF1E6D}">
+<ds:datastoreItem xmlns:ds="http://schemas.openxmlformats.org/officeDocument/2006/customXml" ds:itemID="{0E4DA62B-25B5-4D10-B59F-866D6DB2827E}">
   <ds:schemaRefs>
     <ds:schemaRef ds:uri="http://schemas.openxmlformats.org/officeDocument/2006/bibliography"/>
   </ds:schemaRefs>

</xml_diff>